<commit_message>
activities descriptioion in the Javascript Technologies docx
</commit_message>
<xml_diff>
--- a/Javascript Technologies.docx
+++ b/Javascript Technologies.docx
@@ -702,6 +702,9 @@
         <w:ind w:left="0" w:firstLine="0"/>
       </w:pPr>
       <w:r>
+        <w:rPr>
+          <w:noProof/>
+        </w:rPr>
         <w:drawing>
           <wp:inline distT="0" distB="0" distL="0" distR="0" wp14:anchorId="5E851794" wp14:editId="32E6727E">
             <wp:extent cx="4458322" cy="4810796"/>
@@ -758,6 +761,9 @@
         <w:ind w:left="0" w:firstLine="0"/>
       </w:pPr>
       <w:r>
+        <w:rPr>
+          <w:noProof/>
+        </w:rPr>
         <w:lastRenderedPageBreak/>
         <w:drawing>
           <wp:inline distT="0" distB="0" distL="0" distR="0" wp14:anchorId="78DFECD2" wp14:editId="6EAB2F9B">
@@ -812,6 +818,9 @@
         <w:ind w:left="0" w:firstLine="0"/>
       </w:pPr>
       <w:r>
+        <w:rPr>
+          <w:noProof/>
+        </w:rPr>
         <w:drawing>
           <wp:inline distT="0" distB="0" distL="0" distR="0" wp14:anchorId="6B232FA1" wp14:editId="136806C7">
             <wp:extent cx="5943600" cy="836295"/>
@@ -865,6 +874,9 @@
         <w:ind w:left="0" w:firstLine="0"/>
       </w:pPr>
       <w:r>
+        <w:rPr>
+          <w:noProof/>
+        </w:rPr>
         <w:drawing>
           <wp:inline distT="0" distB="0" distL="0" distR="0" wp14:anchorId="3F635980" wp14:editId="59C5388C">
             <wp:extent cx="5943600" cy="2834005"/>
@@ -919,6 +931,9 @@
         <w:ind w:left="0" w:firstLine="0"/>
       </w:pPr>
       <w:r>
+        <w:rPr>
+          <w:noProof/>
+        </w:rPr>
         <w:drawing>
           <wp:inline distT="0" distB="0" distL="0" distR="0" wp14:anchorId="1695F699" wp14:editId="15964CE8">
             <wp:extent cx="5943600" cy="2797810"/>
@@ -978,6 +993,9 @@
         <w:ind w:left="0" w:firstLine="0"/>
       </w:pPr>
       <w:r>
+        <w:rPr>
+          <w:noProof/>
+        </w:rPr>
         <w:drawing>
           <wp:inline distT="0" distB="0" distL="0" distR="0" wp14:anchorId="6E2FCC7D" wp14:editId="4BEDC759">
             <wp:extent cx="5943600" cy="1091565"/>
@@ -1031,6 +1049,9 @@
         <w:ind w:left="0" w:firstLine="0"/>
       </w:pPr>
       <w:r>
+        <w:rPr>
+          <w:noProof/>
+        </w:rPr>
         <w:lastRenderedPageBreak/>
         <w:drawing>
           <wp:inline distT="0" distB="0" distL="0" distR="0" wp14:anchorId="53C9F4C1" wp14:editId="0D7CE95F">
@@ -1103,6 +1124,9 @@
         <w:ind w:left="0" w:firstLine="0"/>
       </w:pPr>
       <w:r>
+        <w:rPr>
+          <w:noProof/>
+        </w:rPr>
         <w:drawing>
           <wp:inline distT="0" distB="0" distL="0" distR="0" wp14:anchorId="0D245B28" wp14:editId="73B03788">
             <wp:extent cx="5943600" cy="1149350"/>
@@ -1194,6 +1218,9 @@
         <w:ind w:left="0" w:firstLine="0"/>
       </w:pPr>
       <w:r>
+        <w:rPr>
+          <w:noProof/>
+        </w:rPr>
         <w:lastRenderedPageBreak/>
         <w:drawing>
           <wp:inline distT="0" distB="0" distL="0" distR="0" wp14:anchorId="22DD0545" wp14:editId="664A11FF">
@@ -1248,6 +1275,9 @@
         <w:ind w:left="0" w:firstLine="0"/>
       </w:pPr>
       <w:r>
+        <w:rPr>
+          <w:noProof/>
+        </w:rPr>
         <w:drawing>
           <wp:inline distT="0" distB="0" distL="0" distR="0" wp14:anchorId="5218CE63" wp14:editId="59F6F062">
             <wp:extent cx="5943600" cy="1303020"/>
@@ -1475,6 +1505,9 @@
         <w:ind w:left="0" w:firstLine="0"/>
       </w:pPr>
       <w:r>
+        <w:rPr>
+          <w:noProof/>
+        </w:rPr>
         <w:drawing>
           <wp:inline distT="0" distB="0" distL="0" distR="0" wp14:anchorId="486DE820" wp14:editId="4CF26C03">
             <wp:extent cx="5943600" cy="3739515"/>
@@ -1550,6 +1583,9 @@
         <w:ind w:left="0" w:firstLine="0"/>
       </w:pPr>
       <w:r>
+        <w:rPr>
+          <w:noProof/>
+        </w:rPr>
         <w:lastRenderedPageBreak/>
         <w:drawing>
           <wp:inline distT="0" distB="0" distL="0" distR="0" wp14:anchorId="466B1EB5" wp14:editId="0DA425BD">
@@ -1640,6 +1676,9 @@
         <w:ind w:left="0" w:firstLine="0"/>
       </w:pPr>
       <w:r>
+        <w:rPr>
+          <w:noProof/>
+        </w:rPr>
         <w:drawing>
           <wp:inline distT="0" distB="0" distL="0" distR="0" wp14:anchorId="177ACB07" wp14:editId="54393233">
             <wp:extent cx="5943600" cy="3074670"/>
@@ -1733,6 +1772,9 @@
         <w:ind w:left="0" w:firstLine="0"/>
       </w:pPr>
       <w:r>
+        <w:rPr>
+          <w:noProof/>
+        </w:rPr>
         <w:drawing>
           <wp:inline distT="0" distB="0" distL="0" distR="0" wp14:anchorId="6D0BEFC6" wp14:editId="7DFA7A1C">
             <wp:extent cx="5487166" cy="3829584"/>
@@ -1815,6 +1857,9 @@
         <w:ind w:left="0" w:firstLine="0"/>
       </w:pPr>
       <w:r>
+        <w:rPr>
+          <w:noProof/>
+        </w:rPr>
         <w:drawing>
           <wp:inline distT="0" distB="0" distL="0" distR="0" wp14:anchorId="7513A242" wp14:editId="139B96AC">
             <wp:extent cx="5943600" cy="1520825"/>
@@ -1921,6 +1966,9 @@
         <w:ind w:left="0" w:firstLine="0"/>
       </w:pPr>
       <w:r>
+        <w:rPr>
+          <w:noProof/>
+        </w:rPr>
         <w:drawing>
           <wp:inline distT="0" distB="0" distL="0" distR="0" wp14:anchorId="6FB6241B" wp14:editId="5E1C0A0C">
             <wp:extent cx="5943600" cy="3170555"/>
@@ -1971,6 +2019,9 @@
         <w:ind w:left="0" w:firstLine="0"/>
       </w:pPr>
       <w:r>
+        <w:rPr>
+          <w:noProof/>
+        </w:rPr>
         <w:lastRenderedPageBreak/>
         <w:drawing>
           <wp:inline distT="0" distB="0" distL="0" distR="0" wp14:anchorId="42BA78F0" wp14:editId="3000C253">
@@ -2064,6 +2115,9 @@
         <w:ind w:left="0" w:firstLine="0"/>
       </w:pPr>
       <w:r>
+        <w:rPr>
+          <w:noProof/>
+        </w:rPr>
         <w:drawing>
           <wp:inline distT="0" distB="0" distL="0" distR="0" wp14:anchorId="1A6A5BCD" wp14:editId="6911C2B6">
             <wp:extent cx="5943600" cy="1325245"/>
@@ -2106,6 +2160,9 @@
         <w:ind w:left="0" w:firstLine="0"/>
       </w:pPr>
       <w:r>
+        <w:rPr>
+          <w:noProof/>
+        </w:rPr>
         <w:lastRenderedPageBreak/>
         <w:drawing>
           <wp:inline distT="0" distB="0" distL="0" distR="0" wp14:anchorId="22E6BF28" wp14:editId="4240FEE2">
@@ -2227,6 +2284,9 @@
         <w:ind w:left="0" w:firstLine="0"/>
       </w:pPr>
       <w:r>
+        <w:rPr>
+          <w:noProof/>
+        </w:rPr>
         <w:drawing>
           <wp:inline distT="0" distB="0" distL="0" distR="0" wp14:anchorId="7107AE4A" wp14:editId="1694E8F5">
             <wp:extent cx="5943600" cy="2502535"/>
@@ -2280,6 +2340,9 @@
         <w:ind w:left="0" w:firstLine="0"/>
       </w:pPr>
       <w:r>
+        <w:rPr>
+          <w:noProof/>
+        </w:rPr>
         <w:lastRenderedPageBreak/>
         <w:drawing>
           <wp:inline distT="0" distB="0" distL="0" distR="0" wp14:anchorId="454B9E4D" wp14:editId="0E395D7A">
@@ -2334,6 +2397,9 @@
         <w:ind w:left="0" w:firstLine="0"/>
       </w:pPr>
       <w:r>
+        <w:rPr>
+          <w:noProof/>
+        </w:rPr>
         <w:drawing>
           <wp:inline distT="0" distB="0" distL="0" distR="0" wp14:anchorId="23004C18" wp14:editId="4F87B1CB">
             <wp:extent cx="5943600" cy="2139315"/>
@@ -2414,6 +2480,9 @@
         <w:ind w:left="0" w:firstLine="0"/>
       </w:pPr>
       <w:r>
+        <w:rPr>
+          <w:noProof/>
+        </w:rPr>
         <w:lastRenderedPageBreak/>
         <w:drawing>
           <wp:inline distT="0" distB="0" distL="0" distR="0" wp14:anchorId="66E6FCA0" wp14:editId="07290C42">
@@ -2494,6 +2563,9 @@
         <w:ind w:left="0" w:firstLine="0"/>
       </w:pPr>
       <w:r>
+        <w:rPr>
+          <w:noProof/>
+        </w:rPr>
         <w:drawing>
           <wp:inline distT="0" distB="0" distL="0" distR="0" wp14:anchorId="078622F6" wp14:editId="6FB861FB">
             <wp:extent cx="5943600" cy="2432685"/>
@@ -2552,6 +2624,9 @@
         <w:ind w:left="0" w:firstLine="0"/>
       </w:pPr>
       <w:r>
+        <w:rPr>
+          <w:noProof/>
+        </w:rPr>
         <w:lastRenderedPageBreak/>
         <w:drawing>
           <wp:inline distT="0" distB="0" distL="0" distR="0" wp14:anchorId="626E5A1B" wp14:editId="4FA0638A">
@@ -2614,6 +2689,9 @@
         <w:ind w:left="0" w:firstLine="0"/>
       </w:pPr>
       <w:r>
+        <w:rPr>
+          <w:noProof/>
+        </w:rPr>
         <w:drawing>
           <wp:inline distT="0" distB="0" distL="0" distR="0" wp14:anchorId="13DE67E2" wp14:editId="56F052AD">
             <wp:extent cx="5943600" cy="1394460"/>
@@ -2671,6 +2749,9 @@
         <w:ind w:left="0" w:firstLine="0"/>
       </w:pPr>
       <w:r>
+        <w:rPr>
+          <w:noProof/>
+        </w:rPr>
         <w:lastRenderedPageBreak/>
         <w:drawing>
           <wp:inline distT="0" distB="0" distL="0" distR="0" wp14:anchorId="7F50616B" wp14:editId="7F702D3C">
@@ -2709,6 +2790,9 @@
         </w:drawing>
       </w:r>
       <w:r>
+        <w:rPr>
+          <w:noProof/>
+        </w:rPr>
         <w:drawing>
           <wp:inline distT="0" distB="0" distL="0" distR="0" wp14:anchorId="2CDB29AF" wp14:editId="1A05F3A5">
             <wp:extent cx="5943600" cy="2353310"/>
@@ -2762,6 +2846,9 @@
         <w:ind w:left="0" w:firstLine="0"/>
       </w:pPr>
       <w:r>
+        <w:rPr>
+          <w:noProof/>
+        </w:rPr>
         <w:drawing>
           <wp:inline distT="0" distB="0" distL="0" distR="0" wp14:anchorId="04D30D3D" wp14:editId="51381F8F">
             <wp:extent cx="5943600" cy="835660"/>
@@ -2839,6 +2926,2310 @@
         <w:ind w:left="0" w:firstLine="0"/>
       </w:pPr>
     </w:p>
+    <w:p>
+      <w:pPr>
+        <w:ind w:left="0" w:firstLine="0"/>
+      </w:pPr>
+      <w:r>
+        <w:rPr>
+          <w:highlight w:val="yellow"/>
+        </w:rPr>
+        <w:lastRenderedPageBreak/>
+        <w:t xml:space="preserve">Day </w:t>
+      </w:r>
+      <w:r>
+        <w:rPr>
+          <w:highlight w:val="yellow"/>
+        </w:rPr>
+        <w:t xml:space="preserve">3 </w:t>
+      </w:r>
+      <w:r>
+        <w:rPr>
+          <w:highlight w:val="yellow"/>
+        </w:rPr>
+        <w:t>Agenda</w:t>
+      </w:r>
+    </w:p>
+    <w:p>
+      <w:pPr>
+        <w:pStyle w:val="ListParagraph"/>
+        <w:numPr>
+          <w:ilvl w:val="1"/>
+          <w:numId w:val="9"/>
+        </w:numPr>
+      </w:pPr>
+      <w:r>
+        <w:t xml:space="preserve">Creating webservices using Node </w:t>
+      </w:r>
+    </w:p>
+    <w:p>
+      <w:pPr>
+        <w:pStyle w:val="ListParagraph"/>
+        <w:numPr>
+          <w:ilvl w:val="1"/>
+          <w:numId w:val="9"/>
+        </w:numPr>
+      </w:pPr>
+      <w:r>
+        <w:t>Knockout.js</w:t>
+      </w:r>
+    </w:p>
+    <w:p>
+      <w:pPr>
+        <w:pStyle w:val="ListParagraph"/>
+        <w:numPr>
+          <w:ilvl w:val="1"/>
+          <w:numId w:val="9"/>
+        </w:numPr>
+      </w:pPr>
+      <w:r>
+        <w:t>OJET</w:t>
+      </w:r>
+    </w:p>
+    <w:p>
+      <w:pPr>
+        <w:ind w:left="0" w:firstLine="0"/>
+      </w:pPr>
+    </w:p>
+    <w:p>
+      <w:pPr>
+        <w:ind w:left="0" w:firstLine="0"/>
+      </w:pPr>
+      <w:r>
+        <w:rPr>
+          <w:highlight w:val="yellow"/>
+        </w:rPr>
+        <w:t>What are webservices</w:t>
+      </w:r>
+    </w:p>
+    <w:p>
+      <w:pPr>
+        <w:ind w:left="0" w:firstLine="0"/>
+      </w:pPr>
+      <w:r>
+        <w:t>These are online services which can share the data across heterogenous applications</w:t>
+      </w:r>
+    </w:p>
+    <w:p>
+      <w:pPr>
+        <w:ind w:left="0" w:firstLine="0"/>
+      </w:pPr>
+      <w:r>
+        <w:rPr>
+          <w:highlight w:val="yellow"/>
+        </w:rPr>
+        <w:t>ex:</w:t>
+      </w:r>
+      <w:r>
+        <w:t xml:space="preserve"> IRCTC can share data to Phone pay or Google pay, these UPI Apps can share data to various banking services</w:t>
+      </w:r>
+    </w:p>
+    <w:p>
+      <w:pPr>
+        <w:ind w:left="0" w:firstLine="0"/>
+      </w:pPr>
+      <w:r>
+        <w:rPr>
+          <w:highlight w:val="yellow"/>
+        </w:rPr>
+        <w:t>There are 2 types of webservices</w:t>
+      </w:r>
+    </w:p>
+    <w:p>
+      <w:pPr>
+        <w:pStyle w:val="ListParagraph"/>
+        <w:numPr>
+          <w:ilvl w:val="0"/>
+          <w:numId w:val="10"/>
+        </w:numPr>
+      </w:pPr>
+      <w:r>
+        <w:t>SOAP webservice: exchanges the data in XML format</w:t>
+      </w:r>
+    </w:p>
+    <w:p>
+      <w:pPr>
+        <w:pStyle w:val="ListParagraph"/>
+        <w:numPr>
+          <w:ilvl w:val="0"/>
+          <w:numId w:val="10"/>
+        </w:numPr>
+      </w:pPr>
+      <w:r>
+        <w:t>RESTful webservice: exchanges the data in XML/JSON/CSV/TEXT formats</w:t>
+      </w:r>
+    </w:p>
+    <w:p>
+      <w:r>
+        <w:t>SOAP: Simple Object Access Protocol</w:t>
+      </w:r>
+    </w:p>
+    <w:p>
+      <w:r>
+        <w:t>ReST: Representational State Transfer</w:t>
+      </w:r>
+    </w:p>
+    <w:p>
+      <w:pPr>
+        <w:ind w:left="0" w:firstLine="0"/>
+      </w:pPr>
+      <w:r>
+        <w:t>RESTful webservice uses HTTP protocol to share the data, it uses HTTP methods to let you create webservice, these are methods of HTTP</w:t>
+      </w:r>
+    </w:p>
+    <w:p>
+      <w:pPr>
+        <w:pStyle w:val="ListParagraph"/>
+        <w:numPr>
+          <w:ilvl w:val="0"/>
+          <w:numId w:val="11"/>
+        </w:numPr>
+      </w:pPr>
+      <w:r>
+        <w:t xml:space="preserve">get: Read/Fetch </w:t>
+      </w:r>
+    </w:p>
+    <w:p>
+      <w:pPr>
+        <w:pStyle w:val="ListParagraph"/>
+        <w:numPr>
+          <w:ilvl w:val="0"/>
+          <w:numId w:val="11"/>
+        </w:numPr>
+      </w:pPr>
+      <w:r>
+        <w:t xml:space="preserve">post: Storing/Creating new resource </w:t>
+      </w:r>
+    </w:p>
+    <w:p>
+      <w:pPr>
+        <w:pStyle w:val="ListParagraph"/>
+        <w:numPr>
+          <w:ilvl w:val="0"/>
+          <w:numId w:val="11"/>
+        </w:numPr>
+      </w:pPr>
+      <w:r>
+        <w:t>put</w:t>
+      </w:r>
+      <w:r>
+        <w:t>: Update the existing resource</w:t>
+      </w:r>
+    </w:p>
+    <w:p>
+      <w:pPr>
+        <w:pStyle w:val="ListParagraph"/>
+        <w:numPr>
+          <w:ilvl w:val="0"/>
+          <w:numId w:val="11"/>
+        </w:numPr>
+      </w:pPr>
+      <w:r>
+        <w:t>delete</w:t>
+      </w:r>
+      <w:r>
+        <w:t>: Deleting the resource</w:t>
+      </w:r>
+    </w:p>
+    <w:p>
+      <w:pPr>
+        <w:ind w:left="0" w:firstLine="0"/>
+      </w:pPr>
+    </w:p>
+    <w:p>
+      <w:pPr>
+        <w:ind w:left="0" w:firstLine="0"/>
+      </w:pPr>
+      <w:r>
+        <w:rPr>
+          <w:highlight w:val="yellow"/>
+        </w:rPr>
+        <w:t>Different technologies use different libraries and framework to develop RESTful webservice</w:t>
+      </w:r>
+    </w:p>
+    <w:p>
+      <w:pPr>
+        <w:pStyle w:val="ListParagraph"/>
+        <w:numPr>
+          <w:ilvl w:val="0"/>
+          <w:numId w:val="12"/>
+        </w:numPr>
+      </w:pPr>
+      <w:r>
+        <w:t xml:space="preserve">Java: Spring Boot / JAX-RS - Jersey </w:t>
+      </w:r>
+    </w:p>
+    <w:p>
+      <w:pPr>
+        <w:pStyle w:val="ListParagraph"/>
+        <w:numPr>
+          <w:ilvl w:val="0"/>
+          <w:numId w:val="12"/>
+        </w:numPr>
+      </w:pPr>
+      <w:r>
+        <w:t>Node.js: Express.js</w:t>
+      </w:r>
+    </w:p>
+    <w:p>
+      <w:pPr>
+        <w:pStyle w:val="ListParagraph"/>
+        <w:numPr>
+          <w:ilvl w:val="0"/>
+          <w:numId w:val="12"/>
+        </w:numPr>
+      </w:pPr>
+      <w:r>
+        <w:t>Python: Django &amp; Flask</w:t>
+      </w:r>
+    </w:p>
+    <w:p>
+      <w:pPr>
+        <w:pStyle w:val="ListParagraph"/>
+        <w:numPr>
+          <w:ilvl w:val="0"/>
+          <w:numId w:val="12"/>
+        </w:numPr>
+      </w:pPr>
+      <w:r>
+        <w:lastRenderedPageBreak/>
+        <w:t>C#: ASP.NET</w:t>
+      </w:r>
+    </w:p>
+    <w:p>
+      <w:pPr>
+        <w:ind w:left="0" w:firstLine="0"/>
+      </w:pPr>
+    </w:p>
+    <w:p>
+      <w:pPr>
+        <w:ind w:left="0" w:firstLine="0"/>
+      </w:pPr>
+      <w:r>
+        <w:rPr>
+          <w:highlight w:val="yellow"/>
+        </w:rPr>
+        <w:t>How to develop webservices using Node.js</w:t>
+      </w:r>
+    </w:p>
+    <w:p>
+      <w:pPr>
+        <w:pStyle w:val="ListParagraph"/>
+        <w:numPr>
+          <w:ilvl w:val="0"/>
+          <w:numId w:val="13"/>
+        </w:numPr>
+      </w:pPr>
+      <w:r>
+        <w:t>Install express</w:t>
+      </w:r>
+    </w:p>
+    <w:p>
+      <w:pPr>
+        <w:pStyle w:val="ListParagraph"/>
+        <w:numPr>
+          <w:ilvl w:val="0"/>
+          <w:numId w:val="13"/>
+        </w:numPr>
+      </w:pPr>
+      <w:r>
+        <w:t>If you are connecting to the backend install mysql2</w:t>
+      </w:r>
+    </w:p>
+    <w:p>
+      <w:pPr>
+        <w:pStyle w:val="ListParagraph"/>
+        <w:numPr>
+          <w:ilvl w:val="0"/>
+          <w:numId w:val="13"/>
+        </w:numPr>
+      </w:pPr>
+      <w:r>
+        <w:t>If you want your webservice to be accessed by cross-origin clients, install cors library</w:t>
+      </w:r>
+    </w:p>
+    <w:p>
+      <w:pPr>
+        <w:ind w:left="0" w:firstLine="0"/>
+      </w:pPr>
+      <w:r>
+        <w:rPr>
+          <w:highlight w:val="yellow"/>
+        </w:rPr>
+        <w:t>All these libraries can be installed at once</w:t>
+      </w:r>
+    </w:p>
+    <w:p>
+      <w:pPr>
+        <w:ind w:left="0" w:firstLine="0"/>
+      </w:pPr>
+      <w:r>
+        <w:t xml:space="preserve">npm install </w:t>
+      </w:r>
+      <w:r>
+        <w:rPr>
+          <w:color w:val="FF0000"/>
+        </w:rPr>
+        <w:t xml:space="preserve">mysql2 express cors </w:t>
+      </w:r>
+    </w:p>
+    <w:p>
+      <w:pPr>
+        <w:ind w:left="0" w:firstLine="0"/>
+      </w:pPr>
+      <w:r>
+        <w:rPr>
+          <w:noProof/>
+        </w:rPr>
+        <w:drawing>
+          <wp:inline distT="0" distB="0" distL="0" distR="0" wp14:anchorId="5756E8CB" wp14:editId="0C364A51">
+            <wp:extent cx="5943600" cy="993140"/>
+            <wp:effectExtent l="0" t="0" r="0" b="0"/>
+            <wp:docPr id="1695945076" name="Picture 1"/>
+            <wp:cNvGraphicFramePr>
+              <a:graphicFrameLocks xmlns:a="http://schemas.openxmlformats.org/drawingml/2006/main" noChangeAspect="1"/>
+            </wp:cNvGraphicFramePr>
+            <a:graphic xmlns:a="http://schemas.openxmlformats.org/drawingml/2006/main">
+              <a:graphicData uri="http://schemas.openxmlformats.org/drawingml/2006/picture">
+                <pic:pic xmlns:pic="http://schemas.openxmlformats.org/drawingml/2006/picture">
+                  <pic:nvPicPr>
+                    <pic:cNvPr id="1695945076" name=""/>
+                    <pic:cNvPicPr/>
+                  </pic:nvPicPr>
+                  <pic:blipFill>
+                    <a:blip r:embed="rId38"/>
+                    <a:stretch>
+                      <a:fillRect/>
+                    </a:stretch>
+                  </pic:blipFill>
+                  <pic:spPr>
+                    <a:xfrm>
+                      <a:off x="0" y="0"/>
+                      <a:ext cx="5943600" cy="993140"/>
+                    </a:xfrm>
+                    <a:prstGeom prst="rect">
+                      <a:avLst/>
+                    </a:prstGeom>
+                  </pic:spPr>
+                </pic:pic>
+              </a:graphicData>
+            </a:graphic>
+          </wp:inline>
+        </w:drawing>
+      </w:r>
+    </w:p>
+    <w:p>
+      <w:pPr>
+        <w:ind w:left="0" w:firstLine="0"/>
+      </w:pPr>
+      <w:r>
+        <w:rPr>
+          <w:highlight w:val="yellow"/>
+        </w:rPr>
+        <w:t>Steps to create webservice</w:t>
+      </w:r>
+    </w:p>
+    <w:p>
+      <w:pPr>
+        <w:pStyle w:val="ListParagraph"/>
+        <w:numPr>
+          <w:ilvl w:val="0"/>
+          <w:numId w:val="15"/>
+        </w:numPr>
+      </w:pPr>
+      <w:r>
+        <w:t>Import the express &amp; create its object</w:t>
+      </w:r>
+    </w:p>
+    <w:p>
+      <w:pPr>
+        <w:pStyle w:val="ListParagraph"/>
+        <w:numPr>
+          <w:ilvl w:val="0"/>
+          <w:numId w:val="15"/>
+        </w:numPr>
+      </w:pPr>
+      <w:r>
+        <w:t>Import the cors and add this to the express</w:t>
+      </w:r>
+    </w:p>
+    <w:p>
+      <w:pPr>
+        <w:pStyle w:val="ListParagraph"/>
+        <w:numPr>
+          <w:ilvl w:val="0"/>
+          <w:numId w:val="15"/>
+        </w:numPr>
+      </w:pPr>
+      <w:r>
+        <w:t>Create routes that can take HTTP requests</w:t>
+      </w:r>
+    </w:p>
+    <w:p>
+      <w:pPr>
+        <w:pStyle w:val="ListParagraph"/>
+        <w:numPr>
+          <w:ilvl w:val="0"/>
+          <w:numId w:val="15"/>
+        </w:numPr>
+      </w:pPr>
+      <w:r>
+        <w:t>Start the server - express itself has inbuilt server</w:t>
+      </w:r>
+    </w:p>
+    <w:p>
+      <w:pPr>
+        <w:ind w:left="0" w:firstLine="0"/>
+      </w:pPr>
+      <w:r>
+        <w:t>import express from ‘express’;</w:t>
+      </w:r>
+      <w:r>
+        <w:br/>
+        <w:t>import cors form ‘cors’;</w:t>
+      </w:r>
+      <w:r>
+        <w:br/>
+        <w:t>// creating express object</w:t>
+      </w:r>
+      <w:r>
+        <w:br/>
+      </w:r>
+      <w:r>
+        <w:rPr>
+          <w:color w:val="4472C4" w:themeColor="accent1"/>
+        </w:rPr>
+        <w:t>let app = express();</w:t>
+      </w:r>
+      <w:r>
+        <w:rPr>
+          <w:color w:val="4472C4" w:themeColor="accent1"/>
+        </w:rPr>
+        <w:br/>
+      </w:r>
+      <w:r>
+        <w:t>//adding cors to the express</w:t>
+      </w:r>
+      <w:r>
+        <w:br/>
+      </w:r>
+      <w:r>
+        <w:rPr>
+          <w:color w:val="4472C4" w:themeColor="accent1"/>
+        </w:rPr>
+        <w:t xml:space="preserve">app.use( cors() ); </w:t>
+      </w:r>
+      <w:r>
+        <w:t xml:space="preserve">// adds cors to the express </w:t>
+      </w:r>
+    </w:p>
+    <w:p>
+      <w:pPr>
+        <w:ind w:left="0" w:firstLine="0"/>
+      </w:pPr>
+      <w:r>
+        <w:t>// creating HTTP routes</w:t>
+      </w:r>
+      <w:r>
+        <w:br/>
+      </w:r>
+      <w:r>
+        <w:rPr>
+          <w:color w:val="4472C4" w:themeColor="accent1"/>
+        </w:rPr>
+        <w:t>app.get</w:t>
+      </w:r>
+      <w:r>
+        <w:t>(url, (request, response) =&gt; { … handles request &amp; generate response } );</w:t>
+      </w:r>
+      <w:r>
+        <w:br/>
+      </w:r>
+      <w:r>
+        <w:rPr>
+          <w:color w:val="4472C4" w:themeColor="accent1"/>
+        </w:rPr>
+        <w:t>app.post</w:t>
+      </w:r>
+      <w:r>
+        <w:t>(url, (request, response) =&gt; { ..</w:t>
+      </w:r>
+      <w:r>
+        <w:t xml:space="preserve"> </w:t>
+      </w:r>
+      <w:r>
+        <w:t>handles request &amp; generate response });</w:t>
+      </w:r>
+    </w:p>
+    <w:p>
+      <w:pPr>
+        <w:ind w:left="0" w:firstLine="0"/>
+      </w:pPr>
+      <w:r>
+        <w:lastRenderedPageBreak/>
+        <w:t>// start the server</w:t>
+      </w:r>
+    </w:p>
+    <w:p>
+      <w:pPr>
+        <w:ind w:left="0" w:firstLine="0"/>
+      </w:pPr>
+      <w:r>
+        <w:rPr>
+          <w:color w:val="4472C4" w:themeColor="accent1"/>
+        </w:rPr>
+        <w:t>app.listen</w:t>
+      </w:r>
+      <w:r>
+        <w:t>(8888, () =&gt; { .. callbackFn that executes once server starts … })</w:t>
+      </w:r>
+    </w:p>
+    <w:p>
+      <w:pPr>
+        <w:ind w:left="0" w:firstLine="0"/>
+      </w:pPr>
+      <w:r>
+        <w:br/>
+      </w:r>
+      <w:r>
+        <w:rPr>
+          <w:highlight w:val="yellow"/>
+        </w:rPr>
+        <w:t>employee-crud.js</w:t>
+      </w:r>
+    </w:p>
+    <w:p>
+      <w:pPr>
+        <w:ind w:left="0" w:firstLine="0"/>
+        <w:rPr>
+          <w:noProof/>
+        </w:rPr>
+      </w:pPr>
+      <w:r>
+        <w:rPr>
+          <w:noProof/>
+        </w:rPr>
+        <w:drawing>
+          <wp:inline distT="0" distB="0" distL="0" distR="0" wp14:anchorId="38FB818F" wp14:editId="343D1556">
+            <wp:extent cx="5943600" cy="3031490"/>
+            <wp:effectExtent l="0" t="0" r="0" b="0"/>
+            <wp:docPr id="1103402321" name="Picture 1"/>
+            <wp:cNvGraphicFramePr>
+              <a:graphicFrameLocks xmlns:a="http://schemas.openxmlformats.org/drawingml/2006/main" noChangeAspect="1"/>
+            </wp:cNvGraphicFramePr>
+            <a:graphic xmlns:a="http://schemas.openxmlformats.org/drawingml/2006/main">
+              <a:graphicData uri="http://schemas.openxmlformats.org/drawingml/2006/picture">
+                <pic:pic xmlns:pic="http://schemas.openxmlformats.org/drawingml/2006/picture">
+                  <pic:nvPicPr>
+                    <pic:cNvPr id="1103402321" name=""/>
+                    <pic:cNvPicPr/>
+                  </pic:nvPicPr>
+                  <pic:blipFill>
+                    <a:blip r:embed="rId39"/>
+                    <a:stretch>
+                      <a:fillRect/>
+                    </a:stretch>
+                  </pic:blipFill>
+                  <pic:spPr>
+                    <a:xfrm>
+                      <a:off x="0" y="0"/>
+                      <a:ext cx="5943600" cy="3031490"/>
+                    </a:xfrm>
+                    <a:prstGeom prst="rect">
+                      <a:avLst/>
+                    </a:prstGeom>
+                  </pic:spPr>
+                </pic:pic>
+              </a:graphicData>
+            </a:graphic>
+          </wp:inline>
+        </w:drawing>
+      </w:r>
+      <w:r>
+        <w:rPr>
+          <w:noProof/>
+        </w:rPr>
+        <w:t xml:space="preserve"> </w:t>
+      </w:r>
+      <w:r>
+        <w:rPr>
+          <w:noProof/>
+        </w:rPr>
+        <w:drawing>
+          <wp:inline distT="0" distB="0" distL="0" distR="0" wp14:anchorId="4D43C8FF" wp14:editId="1B00CFB8">
+            <wp:extent cx="5943600" cy="1932940"/>
+            <wp:effectExtent l="0" t="0" r="0" b="0"/>
+            <wp:docPr id="1249762935" name="Picture 1"/>
+            <wp:cNvGraphicFramePr>
+              <a:graphicFrameLocks xmlns:a="http://schemas.openxmlformats.org/drawingml/2006/main" noChangeAspect="1"/>
+            </wp:cNvGraphicFramePr>
+            <a:graphic xmlns:a="http://schemas.openxmlformats.org/drawingml/2006/main">
+              <a:graphicData uri="http://schemas.openxmlformats.org/drawingml/2006/picture">
+                <pic:pic xmlns:pic="http://schemas.openxmlformats.org/drawingml/2006/picture">
+                  <pic:nvPicPr>
+                    <pic:cNvPr id="1249762935" name=""/>
+                    <pic:cNvPicPr/>
+                  </pic:nvPicPr>
+                  <pic:blipFill>
+                    <a:blip r:embed="rId40"/>
+                    <a:stretch>
+                      <a:fillRect/>
+                    </a:stretch>
+                  </pic:blipFill>
+                  <pic:spPr>
+                    <a:xfrm>
+                      <a:off x="0" y="0"/>
+                      <a:ext cx="5943600" cy="1932940"/>
+                    </a:xfrm>
+                    <a:prstGeom prst="rect">
+                      <a:avLst/>
+                    </a:prstGeom>
+                  </pic:spPr>
+                </pic:pic>
+              </a:graphicData>
+            </a:graphic>
+          </wp:inline>
+        </w:drawing>
+      </w:r>
+    </w:p>
+    <w:p>
+      <w:pPr>
+        <w:ind w:left="0" w:firstLine="0"/>
+        <w:rPr>
+          <w:noProof/>
+        </w:rPr>
+      </w:pPr>
+      <w:r>
+        <w:rPr>
+          <w:noProof/>
+          <w:highlight w:val="yellow"/>
+        </w:rPr>
+        <w:t>server.js</w:t>
+      </w:r>
+    </w:p>
+    <w:p>
+      <w:pPr>
+        <w:ind w:left="0" w:firstLine="0"/>
+        <w:rPr>
+          <w:noProof/>
+        </w:rPr>
+      </w:pPr>
+      <w:r>
+        <w:rPr>
+          <w:noProof/>
+        </w:rPr>
+        <w:lastRenderedPageBreak/>
+        <w:drawing>
+          <wp:inline distT="0" distB="0" distL="0" distR="0" wp14:anchorId="6D64BB0E" wp14:editId="41CB11EC">
+            <wp:extent cx="5943600" cy="3676015"/>
+            <wp:effectExtent l="0" t="0" r="0" b="635"/>
+            <wp:docPr id="2005871783" name="Picture 1"/>
+            <wp:cNvGraphicFramePr>
+              <a:graphicFrameLocks xmlns:a="http://schemas.openxmlformats.org/drawingml/2006/main" noChangeAspect="1"/>
+            </wp:cNvGraphicFramePr>
+            <a:graphic xmlns:a="http://schemas.openxmlformats.org/drawingml/2006/main">
+              <a:graphicData uri="http://schemas.openxmlformats.org/drawingml/2006/picture">
+                <pic:pic xmlns:pic="http://schemas.openxmlformats.org/drawingml/2006/picture">
+                  <pic:nvPicPr>
+                    <pic:cNvPr id="2005871783" name=""/>
+                    <pic:cNvPicPr/>
+                  </pic:nvPicPr>
+                  <pic:blipFill>
+                    <a:blip r:embed="rId41"/>
+                    <a:stretch>
+                      <a:fillRect/>
+                    </a:stretch>
+                  </pic:blipFill>
+                  <pic:spPr>
+                    <a:xfrm>
+                      <a:off x="0" y="0"/>
+                      <a:ext cx="5943600" cy="3676015"/>
+                    </a:xfrm>
+                    <a:prstGeom prst="rect">
+                      <a:avLst/>
+                    </a:prstGeom>
+                  </pic:spPr>
+                </pic:pic>
+              </a:graphicData>
+            </a:graphic>
+          </wp:inline>
+        </w:drawing>
+      </w:r>
+      <w:r>
+        <w:rPr>
+          <w:noProof/>
+        </w:rPr>
+        <w:t xml:space="preserve"> </w:t>
+      </w:r>
+      <w:r>
+        <w:rPr>
+          <w:noProof/>
+        </w:rPr>
+        <w:drawing>
+          <wp:inline distT="0" distB="0" distL="0" distR="0" wp14:anchorId="0E99ECA7" wp14:editId="39B734E1">
+            <wp:extent cx="5943600" cy="1871980"/>
+            <wp:effectExtent l="0" t="0" r="0" b="0"/>
+            <wp:docPr id="1866394930" name="Picture 1"/>
+            <wp:cNvGraphicFramePr>
+              <a:graphicFrameLocks xmlns:a="http://schemas.openxmlformats.org/drawingml/2006/main" noChangeAspect="1"/>
+            </wp:cNvGraphicFramePr>
+            <a:graphic xmlns:a="http://schemas.openxmlformats.org/drawingml/2006/main">
+              <a:graphicData uri="http://schemas.openxmlformats.org/drawingml/2006/picture">
+                <pic:pic xmlns:pic="http://schemas.openxmlformats.org/drawingml/2006/picture">
+                  <pic:nvPicPr>
+                    <pic:cNvPr id="1866394930" name=""/>
+                    <pic:cNvPicPr/>
+                  </pic:nvPicPr>
+                  <pic:blipFill>
+                    <a:blip r:embed="rId42"/>
+                    <a:stretch>
+                      <a:fillRect/>
+                    </a:stretch>
+                  </pic:blipFill>
+                  <pic:spPr>
+                    <a:xfrm>
+                      <a:off x="0" y="0"/>
+                      <a:ext cx="5943600" cy="1871980"/>
+                    </a:xfrm>
+                    <a:prstGeom prst="rect">
+                      <a:avLst/>
+                    </a:prstGeom>
+                  </pic:spPr>
+                </pic:pic>
+              </a:graphicData>
+            </a:graphic>
+          </wp:inline>
+        </w:drawing>
+      </w:r>
+    </w:p>
+    <w:p>
+      <w:pPr>
+        <w:ind w:left="0" w:firstLine="0"/>
+        <w:rPr>
+          <w:noProof/>
+        </w:rPr>
+      </w:pPr>
+    </w:p>
+    <w:p>
+      <w:pPr>
+        <w:ind w:left="0" w:firstLine="0"/>
+        <w:rPr>
+          <w:noProof/>
+        </w:rPr>
+      </w:pPr>
+      <w:r>
+        <w:rPr>
+          <w:noProof/>
+          <w:highlight w:val="yellow"/>
+        </w:rPr>
+        <w:t>OJET:</w:t>
+      </w:r>
+      <w:r>
+        <w:rPr>
+          <w:noProof/>
+        </w:rPr>
+        <w:t xml:space="preserve"> Oracle Javascript Extension Toolkit, it is built on top of Knockout.js to create client side applications like UI’s for web &amp; mobile</w:t>
+      </w:r>
+    </w:p>
+    <w:p>
+      <w:pPr>
+        <w:ind w:left="0" w:firstLine="0"/>
+        <w:rPr>
+          <w:noProof/>
+        </w:rPr>
+      </w:pPr>
+      <w:r>
+        <w:rPr>
+          <w:noProof/>
+        </w:rPr>
+        <w:t>OJET UI’s you cannot create by remembering the code, because there are lot of inbuilt tags &amp; attributes</w:t>
+      </w:r>
+      <w:r>
+        <w:rPr>
+          <w:noProof/>
+        </w:rPr>
+        <w:t>, Oracle employees must use Oralce Cookbook for OJET &amp; OJET official website to understand OJET</w:t>
+      </w:r>
+      <w:r>
+        <w:rPr>
+          <w:noProof/>
+        </w:rPr>
+        <w:t>.</w:t>
+      </w:r>
+    </w:p>
+    <w:p>
+      <w:pPr>
+        <w:ind w:left="0" w:firstLine="0"/>
+        <w:rPr>
+          <w:noProof/>
+        </w:rPr>
+      </w:pPr>
+      <w:r>
+        <w:rPr>
+          <w:noProof/>
+        </w:rPr>
+        <w:t>OJET uses MVVM architecture, which is used even by Knockout.js</w:t>
+      </w:r>
+    </w:p>
+    <w:p>
+      <w:pPr>
+        <w:ind w:left="0" w:firstLine="0"/>
+        <w:rPr>
+          <w:noProof/>
+        </w:rPr>
+      </w:pPr>
+      <w:r>
+        <w:rPr>
+          <w:noProof/>
+        </w:rPr>
+        <w:lastRenderedPageBreak/>
+        <w:drawing>
+          <wp:inline distT="0" distB="0" distL="0" distR="0" wp14:anchorId="00DF1F27" wp14:editId="35FBD3EC">
+            <wp:extent cx="5943600" cy="3189605"/>
+            <wp:effectExtent l="0" t="0" r="0" b="0"/>
+            <wp:docPr id="1332610760" name="Picture 1"/>
+            <wp:cNvGraphicFramePr>
+              <a:graphicFrameLocks xmlns:a="http://schemas.openxmlformats.org/drawingml/2006/main" noChangeAspect="1"/>
+            </wp:cNvGraphicFramePr>
+            <a:graphic xmlns:a="http://schemas.openxmlformats.org/drawingml/2006/main">
+              <a:graphicData uri="http://schemas.openxmlformats.org/drawingml/2006/picture">
+                <pic:pic xmlns:pic="http://schemas.openxmlformats.org/drawingml/2006/picture">
+                  <pic:nvPicPr>
+                    <pic:cNvPr id="1332610760" name=""/>
+                    <pic:cNvPicPr/>
+                  </pic:nvPicPr>
+                  <pic:blipFill>
+                    <a:blip r:embed="rId43"/>
+                    <a:stretch>
+                      <a:fillRect/>
+                    </a:stretch>
+                  </pic:blipFill>
+                  <pic:spPr>
+                    <a:xfrm>
+                      <a:off x="0" y="0"/>
+                      <a:ext cx="5943600" cy="3189605"/>
+                    </a:xfrm>
+                    <a:prstGeom prst="rect">
+                      <a:avLst/>
+                    </a:prstGeom>
+                  </pic:spPr>
+                </pic:pic>
+              </a:graphicData>
+            </a:graphic>
+          </wp:inline>
+        </w:drawing>
+      </w:r>
+    </w:p>
+    <w:p>
+      <w:pPr>
+        <w:ind w:left="0" w:firstLine="0"/>
+        <w:rPr>
+          <w:noProof/>
+        </w:rPr>
+      </w:pPr>
+      <w:r>
+        <w:rPr>
+          <w:noProof/>
+        </w:rPr>
+        <w:t>OJET project can be created using javascript/typescript, but typescript has an advantage of types &amp; results are reliable</w:t>
+      </w:r>
+    </w:p>
+    <w:p>
+      <w:pPr>
+        <w:ind w:left="0" w:firstLine="0"/>
+        <w:rPr>
+          <w:noProof/>
+        </w:rPr>
+      </w:pPr>
+      <w:r>
+        <w:rPr>
+          <w:noProof/>
+          <w:highlight w:val="yellow"/>
+        </w:rPr>
+        <w:t>Software’s required</w:t>
+      </w:r>
+    </w:p>
+    <w:p>
+      <w:pPr>
+        <w:pStyle w:val="ListParagraph"/>
+        <w:numPr>
+          <w:ilvl w:val="0"/>
+          <w:numId w:val="16"/>
+        </w:numPr>
+        <w:rPr>
+          <w:noProof/>
+        </w:rPr>
+      </w:pPr>
+      <w:r>
+        <w:rPr>
+          <w:noProof/>
+        </w:rPr>
+        <w:t>Node.js</w:t>
+      </w:r>
+    </w:p>
+    <w:p>
+      <w:pPr>
+        <w:pStyle w:val="ListParagraph"/>
+        <w:numPr>
+          <w:ilvl w:val="0"/>
+          <w:numId w:val="16"/>
+        </w:numPr>
+        <w:rPr>
+          <w:noProof/>
+        </w:rPr>
+      </w:pPr>
+      <w:r>
+        <w:rPr>
+          <w:noProof/>
+        </w:rPr>
+        <w:t>NPM</w:t>
+      </w:r>
+    </w:p>
+    <w:p>
+      <w:pPr>
+        <w:ind w:left="0" w:firstLine="0"/>
+        <w:rPr>
+          <w:noProof/>
+        </w:rPr>
+      </w:pPr>
+      <w:r>
+        <w:rPr>
+          <w:noProof/>
+          <w:highlight w:val="yellow"/>
+        </w:rPr>
+        <w:t>Pre-requis</w:t>
+      </w:r>
+      <w:r>
+        <w:rPr>
+          <w:noProof/>
+          <w:highlight w:val="yellow"/>
+        </w:rPr>
+        <w:t>ites</w:t>
+      </w:r>
+    </w:p>
+    <w:p>
+      <w:pPr>
+        <w:pStyle w:val="ListParagraph"/>
+        <w:numPr>
+          <w:ilvl w:val="0"/>
+          <w:numId w:val="3"/>
+        </w:numPr>
+        <w:rPr>
+          <w:noProof/>
+        </w:rPr>
+      </w:pPr>
+      <w:r>
+        <w:rPr>
+          <w:noProof/>
+        </w:rPr>
+        <w:t>HTML</w:t>
+      </w:r>
+    </w:p>
+    <w:p>
+      <w:pPr>
+        <w:pStyle w:val="ListParagraph"/>
+        <w:numPr>
+          <w:ilvl w:val="0"/>
+          <w:numId w:val="3"/>
+        </w:numPr>
+        <w:rPr>
+          <w:noProof/>
+        </w:rPr>
+      </w:pPr>
+      <w:r>
+        <w:rPr>
+          <w:noProof/>
+        </w:rPr>
+        <w:t>CSS</w:t>
+      </w:r>
+    </w:p>
+    <w:p>
+      <w:pPr>
+        <w:pStyle w:val="ListParagraph"/>
+        <w:numPr>
+          <w:ilvl w:val="0"/>
+          <w:numId w:val="3"/>
+        </w:numPr>
+        <w:rPr>
+          <w:noProof/>
+        </w:rPr>
+      </w:pPr>
+      <w:r>
+        <w:rPr>
+          <w:noProof/>
+        </w:rPr>
+        <w:t>Javascript/Typescript</w:t>
+      </w:r>
+    </w:p>
+    <w:p>
+      <w:pPr>
+        <w:pStyle w:val="ListParagraph"/>
+        <w:numPr>
+          <w:ilvl w:val="0"/>
+          <w:numId w:val="3"/>
+        </w:numPr>
+        <w:rPr>
+          <w:noProof/>
+        </w:rPr>
+      </w:pPr>
+      <w:r>
+        <w:rPr>
+          <w:noProof/>
+        </w:rPr>
+        <w:t>Basics of Knockout.js</w:t>
+      </w:r>
+    </w:p>
+    <w:p>
+      <w:pPr>
+        <w:ind w:left="0" w:firstLine="0"/>
+        <w:rPr>
+          <w:noProof/>
+        </w:rPr>
+      </w:pPr>
+      <w:r>
+        <w:rPr>
+          <w:noProof/>
+          <w:highlight w:val="yellow"/>
+        </w:rPr>
+        <w:t>Hello world program on KO</w:t>
+      </w:r>
+    </w:p>
+    <w:p>
+      <w:pPr>
+        <w:ind w:left="0" w:firstLine="0"/>
+        <w:rPr>
+          <w:noProof/>
+        </w:rPr>
+      </w:pPr>
+      <w:r>
+        <w:rPr>
+          <w:noProof/>
+        </w:rPr>
+        <w:lastRenderedPageBreak/>
+        <w:drawing>
+          <wp:inline distT="0" distB="0" distL="0" distR="0" wp14:anchorId="110ED5CE" wp14:editId="7C85A333">
+            <wp:extent cx="5943600" cy="1787525"/>
+            <wp:effectExtent l="0" t="0" r="0" b="3175"/>
+            <wp:docPr id="1056145489" name="Picture 1"/>
+            <wp:cNvGraphicFramePr>
+              <a:graphicFrameLocks xmlns:a="http://schemas.openxmlformats.org/drawingml/2006/main" noChangeAspect="1"/>
+            </wp:cNvGraphicFramePr>
+            <a:graphic xmlns:a="http://schemas.openxmlformats.org/drawingml/2006/main">
+              <a:graphicData uri="http://schemas.openxmlformats.org/drawingml/2006/picture">
+                <pic:pic xmlns:pic="http://schemas.openxmlformats.org/drawingml/2006/picture">
+                  <pic:nvPicPr>
+                    <pic:cNvPr id="1056145489" name=""/>
+                    <pic:cNvPicPr/>
+                  </pic:nvPicPr>
+                  <pic:blipFill>
+                    <a:blip r:embed="rId44"/>
+                    <a:stretch>
+                      <a:fillRect/>
+                    </a:stretch>
+                  </pic:blipFill>
+                  <pic:spPr>
+                    <a:xfrm>
+                      <a:off x="0" y="0"/>
+                      <a:ext cx="5943600" cy="1787525"/>
+                    </a:xfrm>
+                    <a:prstGeom prst="rect">
+                      <a:avLst/>
+                    </a:prstGeom>
+                  </pic:spPr>
+                </pic:pic>
+              </a:graphicData>
+            </a:graphic>
+          </wp:inline>
+        </w:drawing>
+      </w:r>
+    </w:p>
+    <w:p>
+      <w:pPr>
+        <w:ind w:left="0" w:firstLine="0"/>
+        <w:rPr>
+          <w:noProof/>
+        </w:rPr>
+      </w:pPr>
+      <w:r>
+        <w:rPr>
+          <w:noProof/>
+          <w:highlight w:val="yellow"/>
+        </w:rPr>
+        <w:t>Output:</w:t>
+      </w:r>
+    </w:p>
+    <w:p>
+      <w:pPr>
+        <w:ind w:left="0" w:firstLine="0"/>
+        <w:rPr>
+          <w:noProof/>
+        </w:rPr>
+      </w:pPr>
+      <w:r>
+        <w:rPr>
+          <w:noProof/>
+        </w:rPr>
+        <w:drawing>
+          <wp:inline distT="0" distB="0" distL="0" distR="0" wp14:anchorId="29E3FF90" wp14:editId="2ACFFCFF">
+            <wp:extent cx="4496427" cy="943107"/>
+            <wp:effectExtent l="0" t="0" r="0" b="9525"/>
+            <wp:docPr id="1443685930" name="Picture 1"/>
+            <wp:cNvGraphicFramePr>
+              <a:graphicFrameLocks xmlns:a="http://schemas.openxmlformats.org/drawingml/2006/main" noChangeAspect="1"/>
+            </wp:cNvGraphicFramePr>
+            <a:graphic xmlns:a="http://schemas.openxmlformats.org/drawingml/2006/main">
+              <a:graphicData uri="http://schemas.openxmlformats.org/drawingml/2006/picture">
+                <pic:pic xmlns:pic="http://schemas.openxmlformats.org/drawingml/2006/picture">
+                  <pic:nvPicPr>
+                    <pic:cNvPr id="1443685930" name=""/>
+                    <pic:cNvPicPr/>
+                  </pic:nvPicPr>
+                  <pic:blipFill>
+                    <a:blip r:embed="rId45"/>
+                    <a:stretch>
+                      <a:fillRect/>
+                    </a:stretch>
+                  </pic:blipFill>
+                  <pic:spPr>
+                    <a:xfrm>
+                      <a:off x="0" y="0"/>
+                      <a:ext cx="4496427" cy="943107"/>
+                    </a:xfrm>
+                    <a:prstGeom prst="rect">
+                      <a:avLst/>
+                    </a:prstGeom>
+                  </pic:spPr>
+                </pic:pic>
+              </a:graphicData>
+            </a:graphic>
+          </wp:inline>
+        </w:drawing>
+      </w:r>
+    </w:p>
+    <w:p>
+      <w:pPr>
+        <w:ind w:left="0" w:firstLine="0"/>
+        <w:rPr>
+          <w:noProof/>
+        </w:rPr>
+      </w:pPr>
+      <w:r>
+        <w:rPr>
+          <w:noProof/>
+          <w:highlight w:val="yellow"/>
+        </w:rPr>
+        <w:t>Editing the data</w:t>
+      </w:r>
+    </w:p>
+    <w:p>
+      <w:pPr>
+        <w:ind w:left="0" w:firstLine="0"/>
+        <w:rPr>
+          <w:noProof/>
+        </w:rPr>
+      </w:pPr>
+      <w:r>
+        <w:rPr>
+          <w:noProof/>
+        </w:rPr>
+        <w:t xml:space="preserve">To edit the data we must </w:t>
+      </w:r>
+      <w:r>
+        <w:rPr>
+          <w:noProof/>
+          <w:highlight w:val="yellow"/>
+        </w:rPr>
+        <w:t>use knockout js observables</w:t>
+      </w:r>
+      <w:r>
+        <w:rPr>
+          <w:noProof/>
+        </w:rPr>
+        <w:t xml:space="preserve">, simple text data variables cannot detect the changes done to the </w:t>
+      </w:r>
+      <w:r>
+        <w:rPr>
+          <w:noProof/>
+        </w:rPr>
+        <w:t>variables</w:t>
+      </w:r>
+      <w:r>
+        <w:rPr>
+          <w:noProof/>
+        </w:rPr>
+        <w:t xml:space="preserve"> from the view</w:t>
+      </w:r>
+      <w:r>
+        <w:rPr>
+          <w:noProof/>
+        </w:rPr>
+        <w:br/>
+      </w:r>
+      <w:r>
+        <w:rPr>
+          <w:noProof/>
+        </w:rPr>
+        <w:drawing>
+          <wp:inline distT="0" distB="0" distL="0" distR="0" wp14:anchorId="7A7C2037" wp14:editId="32EB502E">
+            <wp:extent cx="5943600" cy="2027555"/>
+            <wp:effectExtent l="0" t="0" r="0" b="0"/>
+            <wp:docPr id="288015931" name="Picture 1"/>
+            <wp:cNvGraphicFramePr>
+              <a:graphicFrameLocks xmlns:a="http://schemas.openxmlformats.org/drawingml/2006/main" noChangeAspect="1"/>
+            </wp:cNvGraphicFramePr>
+            <a:graphic xmlns:a="http://schemas.openxmlformats.org/drawingml/2006/main">
+              <a:graphicData uri="http://schemas.openxmlformats.org/drawingml/2006/picture">
+                <pic:pic xmlns:pic="http://schemas.openxmlformats.org/drawingml/2006/picture">
+                  <pic:nvPicPr>
+                    <pic:cNvPr id="288015931" name=""/>
+                    <pic:cNvPicPr/>
+                  </pic:nvPicPr>
+                  <pic:blipFill>
+                    <a:blip r:embed="rId46"/>
+                    <a:stretch>
+                      <a:fillRect/>
+                    </a:stretch>
+                  </pic:blipFill>
+                  <pic:spPr>
+                    <a:xfrm>
+                      <a:off x="0" y="0"/>
+                      <a:ext cx="5943600" cy="2027555"/>
+                    </a:xfrm>
+                    <a:prstGeom prst="rect">
+                      <a:avLst/>
+                    </a:prstGeom>
+                  </pic:spPr>
+                </pic:pic>
+              </a:graphicData>
+            </a:graphic>
+          </wp:inline>
+        </w:drawing>
+      </w:r>
+    </w:p>
+    <w:p>
+      <w:pPr>
+        <w:ind w:left="0" w:firstLine="0"/>
+        <w:rPr>
+          <w:noProof/>
+        </w:rPr>
+      </w:pPr>
+      <w:r>
+        <w:rPr>
+          <w:noProof/>
+        </w:rPr>
+        <w:t>OJET extensively uses knockout.js databinding</w:t>
+      </w:r>
+    </w:p>
+    <w:p>
+      <w:pPr>
+        <w:ind w:left="0" w:firstLine="0"/>
+        <w:rPr>
+          <w:noProof/>
+        </w:rPr>
+      </w:pPr>
+      <w:r>
+        <w:rPr>
+          <w:noProof/>
+        </w:rPr>
+        <w:t>OJET gives you starter projects which will have inbuilt folder structure</w:t>
+      </w:r>
+      <w:r>
+        <w:rPr>
+          <w:noProof/>
+        </w:rPr>
+        <w:t>s for views, viewModels</w:t>
+      </w:r>
+      <w:r>
+        <w:rPr>
+          <w:noProof/>
+        </w:rPr>
+        <w:t>, ojet libraries and basic navigations and etc.</w:t>
+      </w:r>
+    </w:p>
+    <w:p>
+      <w:pPr>
+        <w:ind w:left="0" w:firstLine="0"/>
+        <w:rPr>
+          <w:i/>
+          <w:iCs/>
+          <w:noProof/>
+          <w:color w:val="4472C4" w:themeColor="accent1"/>
+        </w:rPr>
+      </w:pPr>
+      <w:r>
+        <w:rPr>
+          <w:i/>
+          <w:iCs/>
+          <w:noProof/>
+          <w:color w:val="4472C4" w:themeColor="accent1"/>
+        </w:rPr>
+        <w:t>npm install -g @oracle/ojet-cli@16</w:t>
+      </w:r>
+    </w:p>
+    <w:p>
+      <w:pPr>
+        <w:ind w:left="0" w:firstLine="0"/>
+        <w:rPr>
+          <w:noProof/>
+        </w:rPr>
+      </w:pPr>
+      <w:r>
+        <w:rPr>
+          <w:noProof/>
+          <w:highlight w:val="yellow"/>
+        </w:rPr>
+        <w:lastRenderedPageBreak/>
+        <w:t>Verifying the installation</w:t>
+      </w:r>
+    </w:p>
+    <w:p>
+      <w:pPr>
+        <w:ind w:left="0" w:firstLine="0"/>
+        <w:rPr>
+          <w:noProof/>
+        </w:rPr>
+      </w:pPr>
+      <w:r>
+        <w:rPr>
+          <w:noProof/>
+        </w:rPr>
+        <w:drawing>
+          <wp:inline distT="0" distB="0" distL="0" distR="0" wp14:anchorId="5BBFA9AE" wp14:editId="3FB15B09">
+            <wp:extent cx="5943600" cy="2851150"/>
+            <wp:effectExtent l="0" t="0" r="0" b="6350"/>
+            <wp:docPr id="301193751" name="Picture 1"/>
+            <wp:cNvGraphicFramePr>
+              <a:graphicFrameLocks xmlns:a="http://schemas.openxmlformats.org/drawingml/2006/main" noChangeAspect="1"/>
+            </wp:cNvGraphicFramePr>
+            <a:graphic xmlns:a="http://schemas.openxmlformats.org/drawingml/2006/main">
+              <a:graphicData uri="http://schemas.openxmlformats.org/drawingml/2006/picture">
+                <pic:pic xmlns:pic="http://schemas.openxmlformats.org/drawingml/2006/picture">
+                  <pic:nvPicPr>
+                    <pic:cNvPr id="301193751" name=""/>
+                    <pic:cNvPicPr/>
+                  </pic:nvPicPr>
+                  <pic:blipFill>
+                    <a:blip r:embed="rId47"/>
+                    <a:stretch>
+                      <a:fillRect/>
+                    </a:stretch>
+                  </pic:blipFill>
+                  <pic:spPr>
+                    <a:xfrm>
+                      <a:off x="0" y="0"/>
+                      <a:ext cx="5943600" cy="2851150"/>
+                    </a:xfrm>
+                    <a:prstGeom prst="rect">
+                      <a:avLst/>
+                    </a:prstGeom>
+                  </pic:spPr>
+                </pic:pic>
+              </a:graphicData>
+            </a:graphic>
+          </wp:inline>
+        </w:drawing>
+      </w:r>
+    </w:p>
+    <w:p>
+      <w:pPr>
+        <w:ind w:left="0" w:firstLine="0"/>
+        <w:rPr>
+          <w:noProof/>
+        </w:rPr>
+      </w:pPr>
+      <w:r>
+        <w:rPr>
+          <w:noProof/>
+          <w:highlight w:val="yellow"/>
+        </w:rPr>
+        <w:t>How to create ojet project</w:t>
+      </w:r>
+    </w:p>
+    <w:p>
+      <w:pPr>
+        <w:ind w:left="0" w:firstLine="0"/>
+        <w:rPr>
+          <w:noProof/>
+        </w:rPr>
+      </w:pPr>
+      <w:r>
+        <w:rPr>
+          <w:noProof/>
+        </w:rPr>
+        <w:t>ojet create project-name --tempalte=navdrawer --typescript</w:t>
+      </w:r>
+    </w:p>
+    <w:p>
+      <w:pPr>
+        <w:ind w:left="0" w:firstLine="0"/>
+        <w:rPr>
+          <w:noProof/>
+        </w:rPr>
+      </w:pPr>
+      <w:r>
+        <w:rPr>
+          <w:noProof/>
+        </w:rPr>
+        <w:drawing>
+          <wp:inline distT="0" distB="0" distL="0" distR="0" wp14:anchorId="1C014BC9" wp14:editId="5D1EF05A">
+            <wp:extent cx="5943600" cy="590550"/>
+            <wp:effectExtent l="0" t="0" r="0" b="0"/>
+            <wp:docPr id="697425906" name="Picture 1"/>
+            <wp:cNvGraphicFramePr>
+              <a:graphicFrameLocks xmlns:a="http://schemas.openxmlformats.org/drawingml/2006/main" noChangeAspect="1"/>
+            </wp:cNvGraphicFramePr>
+            <a:graphic xmlns:a="http://schemas.openxmlformats.org/drawingml/2006/main">
+              <a:graphicData uri="http://schemas.openxmlformats.org/drawingml/2006/picture">
+                <pic:pic xmlns:pic="http://schemas.openxmlformats.org/drawingml/2006/picture">
+                  <pic:nvPicPr>
+                    <pic:cNvPr id="697425906" name=""/>
+                    <pic:cNvPicPr/>
+                  </pic:nvPicPr>
+                  <pic:blipFill>
+                    <a:blip r:embed="rId48"/>
+                    <a:stretch>
+                      <a:fillRect/>
+                    </a:stretch>
+                  </pic:blipFill>
+                  <pic:spPr>
+                    <a:xfrm>
+                      <a:off x="0" y="0"/>
+                      <a:ext cx="5943600" cy="590550"/>
+                    </a:xfrm>
+                    <a:prstGeom prst="rect">
+                      <a:avLst/>
+                    </a:prstGeom>
+                  </pic:spPr>
+                </pic:pic>
+              </a:graphicData>
+            </a:graphic>
+          </wp:inline>
+        </w:drawing>
+      </w:r>
+    </w:p>
+    <w:p>
+      <w:pPr>
+        <w:ind w:left="0" w:firstLine="0"/>
+        <w:rPr>
+          <w:noProof/>
+        </w:rPr>
+      </w:pPr>
+      <w:r>
+        <w:rPr>
+          <w:noProof/>
+        </w:rPr>
+        <w:t>cd myapp</w:t>
+      </w:r>
+    </w:p>
+    <w:p>
+      <w:pPr>
+        <w:ind w:left="0" w:firstLine="0"/>
+        <w:rPr>
+          <w:noProof/>
+        </w:rPr>
+      </w:pPr>
+      <w:r>
+        <w:rPr>
+          <w:noProof/>
+        </w:rPr>
+        <w:t>ojet serve: This runs the project &amp; opens the application in the browser</w:t>
+      </w:r>
+    </w:p>
+    <w:p>
+      <w:pPr>
+        <w:ind w:left="0" w:firstLine="0"/>
+        <w:rPr>
+          <w:noProof/>
+        </w:rPr>
+      </w:pPr>
+      <w:r>
+        <w:rPr>
+          <w:noProof/>
+        </w:rPr>
+        <w:drawing>
+          <wp:inline distT="0" distB="0" distL="0" distR="0" wp14:anchorId="65DF9E4C" wp14:editId="472DA484">
+            <wp:extent cx="5943600" cy="1076960"/>
+            <wp:effectExtent l="0" t="0" r="0" b="8890"/>
+            <wp:docPr id="1784284676" name="Picture 1"/>
+            <wp:cNvGraphicFramePr>
+              <a:graphicFrameLocks xmlns:a="http://schemas.openxmlformats.org/drawingml/2006/main" noChangeAspect="1"/>
+            </wp:cNvGraphicFramePr>
+            <a:graphic xmlns:a="http://schemas.openxmlformats.org/drawingml/2006/main">
+              <a:graphicData uri="http://schemas.openxmlformats.org/drawingml/2006/picture">
+                <pic:pic xmlns:pic="http://schemas.openxmlformats.org/drawingml/2006/picture">
+                  <pic:nvPicPr>
+                    <pic:cNvPr id="1784284676" name=""/>
+                    <pic:cNvPicPr/>
+                  </pic:nvPicPr>
+                  <pic:blipFill>
+                    <a:blip r:embed="rId49"/>
+                    <a:stretch>
+                      <a:fillRect/>
+                    </a:stretch>
+                  </pic:blipFill>
+                  <pic:spPr>
+                    <a:xfrm>
+                      <a:off x="0" y="0"/>
+                      <a:ext cx="5943600" cy="1076960"/>
+                    </a:xfrm>
+                    <a:prstGeom prst="rect">
+                      <a:avLst/>
+                    </a:prstGeom>
+                  </pic:spPr>
+                </pic:pic>
+              </a:graphicData>
+            </a:graphic>
+          </wp:inline>
+        </w:drawing>
+      </w:r>
+    </w:p>
+    <w:p>
+      <w:pPr>
+        <w:ind w:left="0" w:firstLine="0"/>
+        <w:rPr>
+          <w:noProof/>
+        </w:rPr>
+      </w:pPr>
+      <w:r>
+        <w:rPr>
+          <w:noProof/>
+          <w:highlight w:val="yellow"/>
+        </w:rPr>
+        <w:t>Output:</w:t>
+      </w:r>
+    </w:p>
+    <w:p>
+      <w:pPr>
+        <w:ind w:left="0" w:firstLine="0"/>
+        <w:rPr>
+          <w:noProof/>
+        </w:rPr>
+      </w:pPr>
+      <w:r>
+        <w:rPr>
+          <w:noProof/>
+        </w:rPr>
+        <w:lastRenderedPageBreak/>
+        <w:drawing>
+          <wp:inline distT="0" distB="0" distL="0" distR="0" wp14:anchorId="22F093B3" wp14:editId="6BBAF61A">
+            <wp:extent cx="5943600" cy="2723515"/>
+            <wp:effectExtent l="0" t="0" r="0" b="635"/>
+            <wp:docPr id="1646382869" name="Picture 1"/>
+            <wp:cNvGraphicFramePr>
+              <a:graphicFrameLocks xmlns:a="http://schemas.openxmlformats.org/drawingml/2006/main" noChangeAspect="1"/>
+            </wp:cNvGraphicFramePr>
+            <a:graphic xmlns:a="http://schemas.openxmlformats.org/drawingml/2006/main">
+              <a:graphicData uri="http://schemas.openxmlformats.org/drawingml/2006/picture">
+                <pic:pic xmlns:pic="http://schemas.openxmlformats.org/drawingml/2006/picture">
+                  <pic:nvPicPr>
+                    <pic:cNvPr id="1646382869" name=""/>
+                    <pic:cNvPicPr/>
+                  </pic:nvPicPr>
+                  <pic:blipFill>
+                    <a:blip r:embed="rId50"/>
+                    <a:stretch>
+                      <a:fillRect/>
+                    </a:stretch>
+                  </pic:blipFill>
+                  <pic:spPr>
+                    <a:xfrm>
+                      <a:off x="0" y="0"/>
+                      <a:ext cx="5943600" cy="2723515"/>
+                    </a:xfrm>
+                    <a:prstGeom prst="rect">
+                      <a:avLst/>
+                    </a:prstGeom>
+                  </pic:spPr>
+                </pic:pic>
+              </a:graphicData>
+            </a:graphic>
+          </wp:inline>
+        </w:drawing>
+      </w:r>
+    </w:p>
+    <w:p>
+      <w:pPr>
+        <w:ind w:left="0" w:firstLine="0"/>
+        <w:rPr>
+          <w:noProof/>
+        </w:rPr>
+      </w:pPr>
+      <w:r>
+        <w:rPr>
+          <w:noProof/>
+          <w:highlight w:val="yellow"/>
+        </w:rPr>
+        <w:t>OJET Cookbook</w:t>
+      </w:r>
+    </w:p>
+    <w:p>
+      <w:pPr>
+        <w:pStyle w:val="ListParagraph"/>
+        <w:numPr>
+          <w:ilvl w:val="0"/>
+          <w:numId w:val="17"/>
+        </w:numPr>
+        <w:rPr>
+          <w:noProof/>
+        </w:rPr>
+      </w:pPr>
+      <w:r>
+        <w:rPr>
+          <w:noProof/>
+        </w:rPr>
+        <w:t>You will see all the ojet components with HTML(view) &amp; corresponding JS/TS (viewModel)</w:t>
+      </w:r>
+    </w:p>
+    <w:p>
+      <w:pPr>
+        <w:pStyle w:val="ListParagraph"/>
+        <w:numPr>
+          <w:ilvl w:val="0"/>
+          <w:numId w:val="17"/>
+        </w:numPr>
+        <w:rPr>
+          <w:noProof/>
+        </w:rPr>
+      </w:pPr>
+      <w:r>
+        <w:rPr>
+          <w:noProof/>
+        </w:rPr>
+        <w:t>You must look for the cookbook output and use it in your application.</w:t>
+      </w:r>
+    </w:p>
+    <w:p>
+      <w:pPr>
+        <w:ind w:left="0" w:firstLine="0"/>
+        <w:rPr>
+          <w:noProof/>
+        </w:rPr>
+      </w:pPr>
+      <w:r>
+        <w:rPr>
+          <w:noProof/>
+        </w:rPr>
+        <w:t>[[ ]] is read-only, one way data-binding</w:t>
+      </w:r>
+    </w:p>
+    <w:p>
+      <w:pPr>
+        <w:ind w:left="0" w:firstLine="0"/>
+        <w:rPr>
+          <w:noProof/>
+        </w:rPr>
+      </w:pPr>
+      <w:r>
+        <w:rPr>
+          <w:noProof/>
+        </w:rPr>
+        <w:t>{{ }} is read &amp; write: two way data-binding</w:t>
+      </w:r>
+    </w:p>
+    <w:p>
+      <w:pPr>
+        <w:ind w:left="0" w:firstLine="0"/>
+        <w:rPr>
+          <w:noProof/>
+        </w:rPr>
+      </w:pPr>
+    </w:p>
+    <w:p>
+      <w:pPr>
+        <w:ind w:left="0" w:firstLine="0"/>
+        <w:rPr>
+          <w:noProof/>
+        </w:rPr>
+      </w:pPr>
+    </w:p>
+    <w:p>
+      <w:pPr>
+        <w:ind w:left="0" w:firstLine="0"/>
+        <w:rPr>
+          <w:noProof/>
+        </w:rPr>
+      </w:pPr>
+    </w:p>
+    <w:p>
+      <w:pPr>
+        <w:ind w:left="0" w:firstLine="0"/>
+        <w:rPr>
+          <w:noProof/>
+        </w:rPr>
+      </w:pPr>
+    </w:p>
+    <w:p>
+      <w:pPr>
+        <w:ind w:left="0" w:firstLine="0"/>
+      </w:pPr>
+      <w:r>
+        <w:rPr>
+          <w:highlight w:val="yellow"/>
+        </w:rPr>
+        <w:t>Using Input Number</w:t>
+      </w:r>
+    </w:p>
+    <w:p>
+      <w:pPr>
+        <w:ind w:left="0" w:firstLine="0"/>
+      </w:pPr>
+      <w:r>
+        <w:rPr>
+          <w:highlight w:val="yellow"/>
+        </w:rPr>
+        <w:t>dashboard.ts</w:t>
+      </w:r>
+    </w:p>
+    <w:p>
+      <w:pPr>
+        <w:ind w:left="0" w:firstLine="0"/>
+      </w:pPr>
+      <w:r>
+        <w:lastRenderedPageBreak/>
+        <w:drawing>
+          <wp:inline distT="0" distB="0" distL="0" distR="0" wp14:anchorId="0984A070" wp14:editId="4310FE8A">
+            <wp:extent cx="5943600" cy="4645660"/>
+            <wp:effectExtent l="0" t="0" r="0" b="2540"/>
+            <wp:docPr id="1280886858" name="Picture 1"/>
+            <wp:cNvGraphicFramePr>
+              <a:graphicFrameLocks xmlns:a="http://schemas.openxmlformats.org/drawingml/2006/main" noChangeAspect="1"/>
+            </wp:cNvGraphicFramePr>
+            <a:graphic xmlns:a="http://schemas.openxmlformats.org/drawingml/2006/main">
+              <a:graphicData uri="http://schemas.openxmlformats.org/drawingml/2006/picture">
+                <pic:pic xmlns:pic="http://schemas.openxmlformats.org/drawingml/2006/picture">
+                  <pic:nvPicPr>
+                    <pic:cNvPr id="1280886858" name=""/>
+                    <pic:cNvPicPr/>
+                  </pic:nvPicPr>
+                  <pic:blipFill>
+                    <a:blip r:embed="rId51"/>
+                    <a:stretch>
+                      <a:fillRect/>
+                    </a:stretch>
+                  </pic:blipFill>
+                  <pic:spPr>
+                    <a:xfrm>
+                      <a:off x="0" y="0"/>
+                      <a:ext cx="5943600" cy="4645660"/>
+                    </a:xfrm>
+                    <a:prstGeom prst="rect">
+                      <a:avLst/>
+                    </a:prstGeom>
+                  </pic:spPr>
+                </pic:pic>
+              </a:graphicData>
+            </a:graphic>
+          </wp:inline>
+        </w:drawing>
+      </w:r>
+    </w:p>
+    <w:p>
+      <w:pPr>
+        <w:ind w:left="0" w:firstLine="0"/>
+      </w:pPr>
+      <w:r>
+        <w:rPr>
+          <w:highlight w:val="yellow"/>
+        </w:rPr>
+        <w:t>dashboard.html</w:t>
+      </w:r>
+    </w:p>
+    <w:p>
+      <w:pPr>
+        <w:ind w:left="0" w:firstLine="0"/>
+      </w:pPr>
+      <w:r>
+        <w:drawing>
+          <wp:inline distT="0" distB="0" distL="0" distR="0" wp14:anchorId="7039A998" wp14:editId="3570F08D">
+            <wp:extent cx="5943600" cy="2340610"/>
+            <wp:effectExtent l="0" t="0" r="0" b="2540"/>
+            <wp:docPr id="855982897" name="Picture 1"/>
+            <wp:cNvGraphicFramePr>
+              <a:graphicFrameLocks xmlns:a="http://schemas.openxmlformats.org/drawingml/2006/main" noChangeAspect="1"/>
+            </wp:cNvGraphicFramePr>
+            <a:graphic xmlns:a="http://schemas.openxmlformats.org/drawingml/2006/main">
+              <a:graphicData uri="http://schemas.openxmlformats.org/drawingml/2006/picture">
+                <pic:pic xmlns:pic="http://schemas.openxmlformats.org/drawingml/2006/picture">
+                  <pic:nvPicPr>
+                    <pic:cNvPr id="855982897" name=""/>
+                    <pic:cNvPicPr/>
+                  </pic:nvPicPr>
+                  <pic:blipFill>
+                    <a:blip r:embed="rId52"/>
+                    <a:stretch>
+                      <a:fillRect/>
+                    </a:stretch>
+                  </pic:blipFill>
+                  <pic:spPr>
+                    <a:xfrm>
+                      <a:off x="0" y="0"/>
+                      <a:ext cx="5943600" cy="2340610"/>
+                    </a:xfrm>
+                    <a:prstGeom prst="rect">
+                      <a:avLst/>
+                    </a:prstGeom>
+                  </pic:spPr>
+                </pic:pic>
+              </a:graphicData>
+            </a:graphic>
+          </wp:inline>
+        </w:drawing>
+      </w:r>
+    </w:p>
+    <w:p>
+      <w:pPr>
+        <w:ind w:left="0" w:firstLine="0"/>
+      </w:pPr>
+      <w:r>
+        <w:rPr>
+          <w:highlight w:val="yellow"/>
+        </w:rPr>
+        <w:t>Output:</w:t>
+      </w:r>
+    </w:p>
+    <w:p>
+      <w:pPr>
+        <w:ind w:left="0" w:firstLine="0"/>
+      </w:pPr>
+      <w:r>
+        <w:lastRenderedPageBreak/>
+        <w:drawing>
+          <wp:inline distT="0" distB="0" distL="0" distR="0" wp14:anchorId="205A0A0A" wp14:editId="3DADAC0F">
+            <wp:extent cx="5943600" cy="890905"/>
+            <wp:effectExtent l="0" t="0" r="0" b="4445"/>
+            <wp:docPr id="750887126" name="Picture 1"/>
+            <wp:cNvGraphicFramePr>
+              <a:graphicFrameLocks xmlns:a="http://schemas.openxmlformats.org/drawingml/2006/main" noChangeAspect="1"/>
+            </wp:cNvGraphicFramePr>
+            <a:graphic xmlns:a="http://schemas.openxmlformats.org/drawingml/2006/main">
+              <a:graphicData uri="http://schemas.openxmlformats.org/drawingml/2006/picture">
+                <pic:pic xmlns:pic="http://schemas.openxmlformats.org/drawingml/2006/picture">
+                  <pic:nvPicPr>
+                    <pic:cNvPr id="750887126" name=""/>
+                    <pic:cNvPicPr/>
+                  </pic:nvPicPr>
+                  <pic:blipFill>
+                    <a:blip r:embed="rId53"/>
+                    <a:stretch>
+                      <a:fillRect/>
+                    </a:stretch>
+                  </pic:blipFill>
+                  <pic:spPr>
+                    <a:xfrm>
+                      <a:off x="0" y="0"/>
+                      <a:ext cx="5943600" cy="890905"/>
+                    </a:xfrm>
+                    <a:prstGeom prst="rect">
+                      <a:avLst/>
+                    </a:prstGeom>
+                  </pic:spPr>
+                </pic:pic>
+              </a:graphicData>
+            </a:graphic>
+          </wp:inline>
+        </w:drawing>
+      </w:r>
+    </w:p>
+    <w:p>
+      <w:pPr>
+        <w:ind w:left="0" w:firstLine="0"/>
+      </w:pPr>
+    </w:p>
+    <w:p>
+      <w:pPr>
+        <w:ind w:left="0" w:firstLine="0"/>
+      </w:pPr>
+      <w:r>
+        <w:t>I18N(Internationalization): Ability to make software to adapt to different county languages</w:t>
+      </w:r>
+    </w:p>
+    <w:p>
+      <w:pPr>
+        <w:ind w:left="0" w:firstLine="0"/>
+      </w:pPr>
+      <w:r>
+        <w:t>L10N(Localization): For every country specific locale resource will be there ex: fr-FR (French), us-en(English)</w:t>
+      </w:r>
+    </w:p>
+    <w:p>
+      <w:pPr>
+        <w:ind w:left="0" w:firstLine="0"/>
+      </w:pPr>
+      <w:r>
+        <w:drawing>
+          <wp:inline distT="0" distB="0" distL="0" distR="0" wp14:anchorId="16A61CAE" wp14:editId="7DA6FBC0">
+            <wp:extent cx="3000794" cy="543001"/>
+            <wp:effectExtent l="0" t="0" r="0" b="9525"/>
+            <wp:docPr id="1495653858" name="Picture 1"/>
+            <wp:cNvGraphicFramePr>
+              <a:graphicFrameLocks xmlns:a="http://schemas.openxmlformats.org/drawingml/2006/main" noChangeAspect="1"/>
+            </wp:cNvGraphicFramePr>
+            <a:graphic xmlns:a="http://schemas.openxmlformats.org/drawingml/2006/main">
+              <a:graphicData uri="http://schemas.openxmlformats.org/drawingml/2006/picture">
+                <pic:pic xmlns:pic="http://schemas.openxmlformats.org/drawingml/2006/picture">
+                  <pic:nvPicPr>
+                    <pic:cNvPr id="1495653858" name=""/>
+                    <pic:cNvPicPr/>
+                  </pic:nvPicPr>
+                  <pic:blipFill>
+                    <a:blip r:embed="rId54"/>
+                    <a:stretch>
+                      <a:fillRect/>
+                    </a:stretch>
+                  </pic:blipFill>
+                  <pic:spPr>
+                    <a:xfrm>
+                      <a:off x="0" y="0"/>
+                      <a:ext cx="3000794" cy="543001"/>
+                    </a:xfrm>
+                    <a:prstGeom prst="rect">
+                      <a:avLst/>
+                    </a:prstGeom>
+                  </pic:spPr>
+                </pic:pic>
+              </a:graphicData>
+            </a:graphic>
+          </wp:inline>
+        </w:drawing>
+      </w:r>
+    </w:p>
+    <w:p>
+      <w:pPr>
+        <w:ind w:left="0" w:firstLine="0"/>
+      </w:pPr>
+      <w:r>
+        <w:rPr>
+          <w:highlight w:val="yellow"/>
+        </w:rPr>
+        <w:t>Output:</w:t>
+      </w:r>
+    </w:p>
+    <w:p>
+      <w:pPr>
+        <w:ind w:left="0" w:firstLine="0"/>
+      </w:pPr>
+      <w:r>
+        <w:drawing>
+          <wp:inline distT="0" distB="0" distL="0" distR="0" wp14:anchorId="5518EADB" wp14:editId="20EBFA64">
+            <wp:extent cx="5943600" cy="2528570"/>
+            <wp:effectExtent l="0" t="0" r="0" b="5080"/>
+            <wp:docPr id="1896952103" name="Picture 1"/>
+            <wp:cNvGraphicFramePr>
+              <a:graphicFrameLocks xmlns:a="http://schemas.openxmlformats.org/drawingml/2006/main" noChangeAspect="1"/>
+            </wp:cNvGraphicFramePr>
+            <a:graphic xmlns:a="http://schemas.openxmlformats.org/drawingml/2006/main">
+              <a:graphicData uri="http://schemas.openxmlformats.org/drawingml/2006/picture">
+                <pic:pic xmlns:pic="http://schemas.openxmlformats.org/drawingml/2006/picture">
+                  <pic:nvPicPr>
+                    <pic:cNvPr id="1896952103" name=""/>
+                    <pic:cNvPicPr/>
+                  </pic:nvPicPr>
+                  <pic:blipFill>
+                    <a:blip r:embed="rId55"/>
+                    <a:stretch>
+                      <a:fillRect/>
+                    </a:stretch>
+                  </pic:blipFill>
+                  <pic:spPr>
+                    <a:xfrm>
+                      <a:off x="0" y="0"/>
+                      <a:ext cx="5943600" cy="2528570"/>
+                    </a:xfrm>
+                    <a:prstGeom prst="rect">
+                      <a:avLst/>
+                    </a:prstGeom>
+                  </pic:spPr>
+                </pic:pic>
+              </a:graphicData>
+            </a:graphic>
+          </wp:inline>
+        </w:drawing>
+      </w:r>
+    </w:p>
+    <w:p>
+      <w:pPr>
+        <w:ind w:left="0" w:firstLine="0"/>
+      </w:pPr>
+    </w:p>
+    <w:p>
+      <w:pPr>
+        <w:ind w:left="0" w:firstLine="0"/>
+      </w:pPr>
+    </w:p>
+    <w:p>
+      <w:pPr>
+        <w:ind w:left="0" w:firstLine="0"/>
+      </w:pPr>
+    </w:p>
+    <w:p>
+      <w:pPr>
+        <w:ind w:left="0" w:firstLine="0"/>
+      </w:pPr>
+    </w:p>
+    <w:p>
+      <w:pPr>
+        <w:ind w:left="0" w:firstLine="0"/>
+      </w:pPr>
+    </w:p>
+    <w:p>
+      <w:pPr>
+        <w:ind w:left="0" w:firstLine="0"/>
+      </w:pPr>
+      <w:r>
+        <w:rPr>
+          <w:highlight w:val="yellow"/>
+        </w:rPr>
+        <w:lastRenderedPageBreak/>
+        <w:t>Objective:</w:t>
+      </w:r>
+    </w:p>
+    <w:p>
+      <w:pPr>
+        <w:ind w:left="0" w:firstLine="0"/>
+      </w:pPr>
+      <w:r>
+        <w:rPr>
+          <w:highlight w:val="yellow"/>
+        </w:rPr>
+        <w:t>Enhancements:</w:t>
+      </w:r>
+      <w:r>
+        <w:t xml:space="preserve"> You can navigate from one page to another page without reloading the entire page (Single page application)</w:t>
+      </w:r>
+      <w:r>
+        <w:t>.</w:t>
+      </w:r>
+    </w:p>
+    <w:p>
+      <w:pPr>
+        <w:ind w:left="0" w:firstLine="0"/>
+      </w:pPr>
+      <w:r>
+        <w:rPr>
+          <w:highlight w:val="yellow"/>
+        </w:rPr>
+        <w:t>Things to try before creating the UI for the case-study</w:t>
+      </w:r>
+    </w:p>
+    <w:p>
+      <w:pPr>
+        <w:pStyle w:val="ListParagraph"/>
+        <w:numPr>
+          <w:ilvl w:val="0"/>
+          <w:numId w:val="19"/>
+        </w:numPr>
+      </w:pPr>
+      <w:r>
+        <w:t>Try Form components like: input text, input number, input password, input date, form layouts</w:t>
+      </w:r>
+      <w:r>
+        <w:t xml:space="preserve"> (activity-02)</w:t>
+      </w:r>
+    </w:p>
+    <w:p>
+      <w:pPr>
+        <w:pStyle w:val="ListParagraph"/>
+        <w:numPr>
+          <w:ilvl w:val="0"/>
+          <w:numId w:val="19"/>
+        </w:numPr>
+      </w:pPr>
+      <w:r>
+        <w:t>Try Controls like: buttons, messages, progress</w:t>
+      </w:r>
+      <w:r>
+        <w:t xml:space="preserve"> (activity-03)</w:t>
+      </w:r>
+    </w:p>
+    <w:p>
+      <w:pPr>
+        <w:pStyle w:val="ListParagraph"/>
+        <w:numPr>
+          <w:ilvl w:val="0"/>
+          <w:numId w:val="19"/>
+        </w:numPr>
+      </w:pPr>
+      <w:r>
+        <w:t>Try Collections like: table, list view, paging control</w:t>
+      </w:r>
+      <w:r>
+        <w:t xml:space="preserve"> (activity-04)</w:t>
+      </w:r>
+    </w:p>
+    <w:p>
+      <w:pPr>
+        <w:pStyle w:val="ListParagraph"/>
+        <w:numPr>
+          <w:ilvl w:val="0"/>
+          <w:numId w:val="19"/>
+        </w:numPr>
+      </w:pPr>
+      <w:r>
+        <w:t xml:space="preserve">Try Framework like: RestDataProvider, </w:t>
+      </w:r>
+      <w:r>
+        <w:t xml:space="preserve"> (activity-04)</w:t>
+      </w:r>
+    </w:p>
+    <w:p>
+      <w:pPr>
+        <w:pStyle w:val="ListParagraph"/>
+        <w:ind w:firstLine="0"/>
+      </w:pPr>
+      <w:r>
+        <w:t>(or) you can create a single activity-all folder &amp; upload html &amp; TS files</w:t>
+      </w:r>
+    </w:p>
+    <w:p>
+      <w:pPr>
+        <w:ind w:left="0" w:firstLine="0"/>
+      </w:pPr>
+      <w:r>
+        <w:rPr>
+          <w:highlight w:val="yellow"/>
+        </w:rPr>
+        <w:t>After that try the below lessons provided by Oracle to understand how to develop OJET application from scratch to accessing backend with REST calls</w:t>
+      </w:r>
+      <w:r>
+        <w:t xml:space="preserve"> (activity-06)</w:t>
+      </w:r>
+    </w:p>
+    <w:p>
+      <w:pPr>
+        <w:ind w:left="0" w:firstLine="0"/>
+      </w:pPr>
+      <w:hyperlink r:id="rId56" w:history="1">
+        <w:r>
+          <w:rPr>
+            <w:rStyle w:val="Hyperlink"/>
+          </w:rPr>
+          <w:t>https://docs.oracle.com/en/middleware/developer-tools/jet/16/webapplications.html</w:t>
+        </w:r>
+      </w:hyperlink>
+    </w:p>
+    <w:p>
+      <w:pPr>
+        <w:ind w:left="0" w:firstLine="0"/>
+      </w:pPr>
+      <w:r>
+        <w:rPr>
+          <w:highlight w:val="yellow"/>
+        </w:rPr>
+        <w:t>Lastly complete your case-study</w:t>
+      </w:r>
+    </w:p>
+    <w:p>
+      <w:pPr>
+        <w:ind w:left="0" w:firstLine="0"/>
+      </w:pPr>
+      <w:r>
+        <w:rPr>
+          <w:highlight w:val="yellow"/>
+        </w:rPr>
+        <w:t>OJET application must interact with Backend service (spring boot &amp; node.js)</w:t>
+      </w:r>
+    </w:p>
+    <w:p>
+      <w:pPr>
+        <w:pStyle w:val="ListParagraph"/>
+        <w:numPr>
+          <w:ilvl w:val="0"/>
+          <w:numId w:val="18"/>
+        </w:numPr>
+      </w:pPr>
+      <w:r>
+        <w:t xml:space="preserve">Minimum OJET components (dashboard) of spring boot: </w:t>
+      </w:r>
+    </w:p>
+    <w:p>
+      <w:pPr>
+        <w:pStyle w:val="ListParagraph"/>
+        <w:numPr>
+          <w:ilvl w:val="1"/>
+          <w:numId w:val="18"/>
+        </w:numPr>
+      </w:pPr>
+      <w:r>
+        <w:t>Registration</w:t>
+      </w:r>
+    </w:p>
+    <w:p>
+      <w:pPr>
+        <w:pStyle w:val="ListParagraph"/>
+        <w:numPr>
+          <w:ilvl w:val="1"/>
+          <w:numId w:val="18"/>
+        </w:numPr>
+      </w:pPr>
+      <w:r>
+        <w:t>Login</w:t>
+      </w:r>
+    </w:p>
+    <w:p>
+      <w:pPr>
+        <w:pStyle w:val="ListParagraph"/>
+        <w:numPr>
+          <w:ilvl w:val="1"/>
+          <w:numId w:val="18"/>
+        </w:numPr>
+      </w:pPr>
+      <w:r>
+        <w:t>Fetching any details &amp; showing in the page</w:t>
+      </w:r>
+    </w:p>
+    <w:p>
+      <w:pPr>
+        <w:pStyle w:val="ListParagraph"/>
+        <w:numPr>
+          <w:ilvl w:val="0"/>
+          <w:numId w:val="18"/>
+        </w:numPr>
+      </w:pPr>
+      <w:r>
+        <w:t>Minimum OJET component(customer) of node.js :</w:t>
+      </w:r>
+    </w:p>
+    <w:p>
+      <w:pPr>
+        <w:pStyle w:val="ListParagraph"/>
+        <w:numPr>
+          <w:ilvl w:val="1"/>
+          <w:numId w:val="18"/>
+        </w:numPr>
+      </w:pPr>
+      <w:r>
+        <w:t>Store</w:t>
+      </w:r>
+    </w:p>
+    <w:p>
+      <w:pPr>
+        <w:pStyle w:val="ListParagraph"/>
+        <w:numPr>
+          <w:ilvl w:val="1"/>
+          <w:numId w:val="18"/>
+        </w:numPr>
+      </w:pPr>
+      <w:r>
+        <w:t>Retrieve</w:t>
+      </w:r>
+    </w:p>
+    <w:p>
+      <w:pPr>
+        <w:pStyle w:val="ListParagraph"/>
+        <w:numPr>
+          <w:ilvl w:val="1"/>
+          <w:numId w:val="18"/>
+        </w:numPr>
+      </w:pPr>
+      <w:r>
+        <w:t>Find By Id</w:t>
+      </w:r>
+    </w:p>
+    <w:p>
+      <w:pPr>
+        <w:ind w:left="0" w:firstLine="0"/>
+      </w:pPr>
+    </w:p>
     <w:sectPr>
       <w:pgSz w:w="12240" w:h="15840"/>
       <w:pgMar w:top="1440" w:right="1440" w:bottom="1440" w:left="1440" w:header="720" w:footer="720" w:gutter="0"/>
@@ -3119,6 +5510,273 @@
     </w:lvl>
   </w:abstractNum>
   <w:abstractNum w:abstractNumId="3" w15:restartNumberingAfterBreak="0">
+    <w:nsid w:val="147F7B9F"/>
+    <w:multiLevelType w:val="hybridMultilevel"/>
+    <w:tmpl w:val="E578E2C4"/>
+    <w:lvl w:ilvl="0" w:tplc="0409000F">
+      <w:start w:val="1"/>
+      <w:numFmt w:val="decimal"/>
+      <w:lvlText w:val="%1."/>
+      <w:lvlJc w:val="left"/>
+      <w:pPr>
+        <w:ind w:left="720" w:hanging="360"/>
+      </w:pPr>
+      <w:rPr>
+        <w:rFonts w:hint="default"/>
+      </w:rPr>
+    </w:lvl>
+    <w:lvl w:ilvl="1" w:tplc="04090019">
+      <w:start w:val="1"/>
+      <w:numFmt w:val="lowerLetter"/>
+      <w:lvlText w:val="%2."/>
+      <w:lvlJc w:val="left"/>
+      <w:pPr>
+        <w:ind w:left="1440" w:hanging="360"/>
+      </w:pPr>
+    </w:lvl>
+    <w:lvl w:ilvl="2" w:tplc="0409001B" w:tentative="1">
+      <w:start w:val="1"/>
+      <w:numFmt w:val="lowerRoman"/>
+      <w:lvlText w:val="%3."/>
+      <w:lvlJc w:val="right"/>
+      <w:pPr>
+        <w:ind w:left="2160" w:hanging="180"/>
+      </w:pPr>
+    </w:lvl>
+    <w:lvl w:ilvl="3" w:tplc="0409000F" w:tentative="1">
+      <w:start w:val="1"/>
+      <w:numFmt w:val="decimal"/>
+      <w:lvlText w:val="%4."/>
+      <w:lvlJc w:val="left"/>
+      <w:pPr>
+        <w:ind w:left="2880" w:hanging="360"/>
+      </w:pPr>
+    </w:lvl>
+    <w:lvl w:ilvl="4" w:tplc="04090019" w:tentative="1">
+      <w:start w:val="1"/>
+      <w:numFmt w:val="lowerLetter"/>
+      <w:lvlText w:val="%5."/>
+      <w:lvlJc w:val="left"/>
+      <w:pPr>
+        <w:ind w:left="3600" w:hanging="360"/>
+      </w:pPr>
+    </w:lvl>
+    <w:lvl w:ilvl="5" w:tplc="0409001B" w:tentative="1">
+      <w:start w:val="1"/>
+      <w:numFmt w:val="lowerRoman"/>
+      <w:lvlText w:val="%6."/>
+      <w:lvlJc w:val="right"/>
+      <w:pPr>
+        <w:ind w:left="4320" w:hanging="180"/>
+      </w:pPr>
+    </w:lvl>
+    <w:lvl w:ilvl="6" w:tplc="0409000F" w:tentative="1">
+      <w:start w:val="1"/>
+      <w:numFmt w:val="decimal"/>
+      <w:lvlText w:val="%7."/>
+      <w:lvlJc w:val="left"/>
+      <w:pPr>
+        <w:ind w:left="5040" w:hanging="360"/>
+      </w:pPr>
+    </w:lvl>
+    <w:lvl w:ilvl="7" w:tplc="04090019" w:tentative="1">
+      <w:start w:val="1"/>
+      <w:numFmt w:val="lowerLetter"/>
+      <w:lvlText w:val="%8."/>
+      <w:lvlJc w:val="left"/>
+      <w:pPr>
+        <w:ind w:left="5760" w:hanging="360"/>
+      </w:pPr>
+    </w:lvl>
+    <w:lvl w:ilvl="8" w:tplc="0409001B" w:tentative="1">
+      <w:start w:val="1"/>
+      <w:numFmt w:val="lowerRoman"/>
+      <w:lvlText w:val="%9."/>
+      <w:lvlJc w:val="right"/>
+      <w:pPr>
+        <w:ind w:left="6480" w:hanging="180"/>
+      </w:pPr>
+    </w:lvl>
+  </w:abstractNum>
+  <w:abstractNum w:abstractNumId="4" w15:restartNumberingAfterBreak="0">
+    <w:nsid w:val="2308142C"/>
+    <w:multiLevelType w:val="hybridMultilevel"/>
+    <w:tmpl w:val="983EEE96"/>
+    <w:lvl w:ilvl="0" w:tplc="0409000F">
+      <w:start w:val="1"/>
+      <w:numFmt w:val="decimal"/>
+      <w:lvlText w:val="%1."/>
+      <w:lvlJc w:val="left"/>
+      <w:pPr>
+        <w:ind w:left="720" w:hanging="360"/>
+      </w:pPr>
+      <w:rPr>
+        <w:rFonts w:hint="default"/>
+      </w:rPr>
+    </w:lvl>
+    <w:lvl w:ilvl="1" w:tplc="04090019" w:tentative="1">
+      <w:start w:val="1"/>
+      <w:numFmt w:val="lowerLetter"/>
+      <w:lvlText w:val="%2."/>
+      <w:lvlJc w:val="left"/>
+      <w:pPr>
+        <w:ind w:left="1440" w:hanging="360"/>
+      </w:pPr>
+    </w:lvl>
+    <w:lvl w:ilvl="2" w:tplc="0409001B" w:tentative="1">
+      <w:start w:val="1"/>
+      <w:numFmt w:val="lowerRoman"/>
+      <w:lvlText w:val="%3."/>
+      <w:lvlJc w:val="right"/>
+      <w:pPr>
+        <w:ind w:left="2160" w:hanging="180"/>
+      </w:pPr>
+    </w:lvl>
+    <w:lvl w:ilvl="3" w:tplc="0409000F" w:tentative="1">
+      <w:start w:val="1"/>
+      <w:numFmt w:val="decimal"/>
+      <w:lvlText w:val="%4."/>
+      <w:lvlJc w:val="left"/>
+      <w:pPr>
+        <w:ind w:left="2880" w:hanging="360"/>
+      </w:pPr>
+    </w:lvl>
+    <w:lvl w:ilvl="4" w:tplc="04090019" w:tentative="1">
+      <w:start w:val="1"/>
+      <w:numFmt w:val="lowerLetter"/>
+      <w:lvlText w:val="%5."/>
+      <w:lvlJc w:val="left"/>
+      <w:pPr>
+        <w:ind w:left="3600" w:hanging="360"/>
+      </w:pPr>
+    </w:lvl>
+    <w:lvl w:ilvl="5" w:tplc="0409001B" w:tentative="1">
+      <w:start w:val="1"/>
+      <w:numFmt w:val="lowerRoman"/>
+      <w:lvlText w:val="%6."/>
+      <w:lvlJc w:val="right"/>
+      <w:pPr>
+        <w:ind w:left="4320" w:hanging="180"/>
+      </w:pPr>
+    </w:lvl>
+    <w:lvl w:ilvl="6" w:tplc="0409000F" w:tentative="1">
+      <w:start w:val="1"/>
+      <w:numFmt w:val="decimal"/>
+      <w:lvlText w:val="%7."/>
+      <w:lvlJc w:val="left"/>
+      <w:pPr>
+        <w:ind w:left="5040" w:hanging="360"/>
+      </w:pPr>
+    </w:lvl>
+    <w:lvl w:ilvl="7" w:tplc="04090019" w:tentative="1">
+      <w:start w:val="1"/>
+      <w:numFmt w:val="lowerLetter"/>
+      <w:lvlText w:val="%8."/>
+      <w:lvlJc w:val="left"/>
+      <w:pPr>
+        <w:ind w:left="5760" w:hanging="360"/>
+      </w:pPr>
+    </w:lvl>
+    <w:lvl w:ilvl="8" w:tplc="0409001B" w:tentative="1">
+      <w:start w:val="1"/>
+      <w:numFmt w:val="lowerRoman"/>
+      <w:lvlText w:val="%9."/>
+      <w:lvlJc w:val="right"/>
+      <w:pPr>
+        <w:ind w:left="6480" w:hanging="180"/>
+      </w:pPr>
+    </w:lvl>
+  </w:abstractNum>
+  <w:abstractNum w:abstractNumId="5" w15:restartNumberingAfterBreak="0">
+    <w:nsid w:val="4170347F"/>
+    <w:multiLevelType w:val="hybridMultilevel"/>
+    <w:tmpl w:val="E64817D8"/>
+    <w:lvl w:ilvl="0" w:tplc="0409000F">
+      <w:start w:val="1"/>
+      <w:numFmt w:val="decimal"/>
+      <w:lvlText w:val="%1."/>
+      <w:lvlJc w:val="left"/>
+      <w:pPr>
+        <w:ind w:left="720" w:hanging="360"/>
+      </w:pPr>
+      <w:rPr>
+        <w:rFonts w:hint="default"/>
+      </w:rPr>
+    </w:lvl>
+    <w:lvl w:ilvl="1" w:tplc="04090019" w:tentative="1">
+      <w:start w:val="1"/>
+      <w:numFmt w:val="lowerLetter"/>
+      <w:lvlText w:val="%2."/>
+      <w:lvlJc w:val="left"/>
+      <w:pPr>
+        <w:ind w:left="1440" w:hanging="360"/>
+      </w:pPr>
+    </w:lvl>
+    <w:lvl w:ilvl="2" w:tplc="0409001B" w:tentative="1">
+      <w:start w:val="1"/>
+      <w:numFmt w:val="lowerRoman"/>
+      <w:lvlText w:val="%3."/>
+      <w:lvlJc w:val="right"/>
+      <w:pPr>
+        <w:ind w:left="2160" w:hanging="180"/>
+      </w:pPr>
+    </w:lvl>
+    <w:lvl w:ilvl="3" w:tplc="0409000F" w:tentative="1">
+      <w:start w:val="1"/>
+      <w:numFmt w:val="decimal"/>
+      <w:lvlText w:val="%4."/>
+      <w:lvlJc w:val="left"/>
+      <w:pPr>
+        <w:ind w:left="2880" w:hanging="360"/>
+      </w:pPr>
+    </w:lvl>
+    <w:lvl w:ilvl="4" w:tplc="04090019" w:tentative="1">
+      <w:start w:val="1"/>
+      <w:numFmt w:val="lowerLetter"/>
+      <w:lvlText w:val="%5."/>
+      <w:lvlJc w:val="left"/>
+      <w:pPr>
+        <w:ind w:left="3600" w:hanging="360"/>
+      </w:pPr>
+    </w:lvl>
+    <w:lvl w:ilvl="5" w:tplc="0409001B" w:tentative="1">
+      <w:start w:val="1"/>
+      <w:numFmt w:val="lowerRoman"/>
+      <w:lvlText w:val="%6."/>
+      <w:lvlJc w:val="right"/>
+      <w:pPr>
+        <w:ind w:left="4320" w:hanging="180"/>
+      </w:pPr>
+    </w:lvl>
+    <w:lvl w:ilvl="6" w:tplc="0409000F" w:tentative="1">
+      <w:start w:val="1"/>
+      <w:numFmt w:val="decimal"/>
+      <w:lvlText w:val="%7."/>
+      <w:lvlJc w:val="left"/>
+      <w:pPr>
+        <w:ind w:left="5040" w:hanging="360"/>
+      </w:pPr>
+    </w:lvl>
+    <w:lvl w:ilvl="7" w:tplc="04090019" w:tentative="1">
+      <w:start w:val="1"/>
+      <w:numFmt w:val="lowerLetter"/>
+      <w:lvlText w:val="%8."/>
+      <w:lvlJc w:val="left"/>
+      <w:pPr>
+        <w:ind w:left="5760" w:hanging="360"/>
+      </w:pPr>
+    </w:lvl>
+    <w:lvl w:ilvl="8" w:tplc="0409001B" w:tentative="1">
+      <w:start w:val="1"/>
+      <w:numFmt w:val="lowerRoman"/>
+      <w:lvlText w:val="%9."/>
+      <w:lvlJc w:val="right"/>
+      <w:pPr>
+        <w:ind w:left="6480" w:hanging="180"/>
+      </w:pPr>
+    </w:lvl>
+  </w:abstractNum>
+  <w:abstractNum w:abstractNumId="6" w15:restartNumberingAfterBreak="0">
     <w:nsid w:val="453D056C"/>
     <w:multiLevelType w:val="hybridMultilevel"/>
     <w:tmpl w:val="BAFE584E"/>
@@ -3207,7 +5865,7 @@
       </w:pPr>
     </w:lvl>
   </w:abstractNum>
-  <w:abstractNum w:abstractNumId="4" w15:restartNumberingAfterBreak="0">
+  <w:abstractNum w:abstractNumId="7" w15:restartNumberingAfterBreak="0">
     <w:nsid w:val="4A195D0E"/>
     <w:multiLevelType w:val="hybridMultilevel"/>
     <w:tmpl w:val="18B0672C"/>
@@ -3296,7 +5954,209 @@
       </w:pPr>
     </w:lvl>
   </w:abstractNum>
-  <w:abstractNum w:abstractNumId="5" w15:restartNumberingAfterBreak="0">
+  <w:abstractNum w:abstractNumId="8" w15:restartNumberingAfterBreak="0">
+    <w:nsid w:val="4F39141D"/>
+    <w:multiLevelType w:val="hybridMultilevel"/>
+    <w:tmpl w:val="BB86A4E8"/>
+    <w:lvl w:ilvl="0" w:tplc="04090005">
+      <w:start w:val="1"/>
+      <w:numFmt w:val="bullet"/>
+      <w:lvlText w:val=""/>
+      <w:lvlJc w:val="left"/>
+      <w:pPr>
+        <w:ind w:left="720" w:hanging="360"/>
+      </w:pPr>
+      <w:rPr>
+        <w:rFonts w:ascii="Wingdings" w:hAnsi="Wingdings" w:hint="default"/>
+      </w:rPr>
+    </w:lvl>
+    <w:lvl w:ilvl="1" w:tplc="04090003" w:tentative="1">
+      <w:start w:val="1"/>
+      <w:numFmt w:val="bullet"/>
+      <w:lvlText w:val="o"/>
+      <w:lvlJc w:val="left"/>
+      <w:pPr>
+        <w:ind w:left="1440" w:hanging="360"/>
+      </w:pPr>
+      <w:rPr>
+        <w:rFonts w:ascii="Courier New" w:hAnsi="Courier New" w:cs="Courier New" w:hint="default"/>
+      </w:rPr>
+    </w:lvl>
+    <w:lvl w:ilvl="2" w:tplc="04090005" w:tentative="1">
+      <w:start w:val="1"/>
+      <w:numFmt w:val="bullet"/>
+      <w:lvlText w:val=""/>
+      <w:lvlJc w:val="left"/>
+      <w:pPr>
+        <w:ind w:left="2160" w:hanging="360"/>
+      </w:pPr>
+      <w:rPr>
+        <w:rFonts w:ascii="Wingdings" w:hAnsi="Wingdings" w:hint="default"/>
+      </w:rPr>
+    </w:lvl>
+    <w:lvl w:ilvl="3" w:tplc="04090001" w:tentative="1">
+      <w:start w:val="1"/>
+      <w:numFmt w:val="bullet"/>
+      <w:lvlText w:val=""/>
+      <w:lvlJc w:val="left"/>
+      <w:pPr>
+        <w:ind w:left="2880" w:hanging="360"/>
+      </w:pPr>
+      <w:rPr>
+        <w:rFonts w:ascii="Symbol" w:hAnsi="Symbol" w:hint="default"/>
+      </w:rPr>
+    </w:lvl>
+    <w:lvl w:ilvl="4" w:tplc="04090003" w:tentative="1">
+      <w:start w:val="1"/>
+      <w:numFmt w:val="bullet"/>
+      <w:lvlText w:val="o"/>
+      <w:lvlJc w:val="left"/>
+      <w:pPr>
+        <w:ind w:left="3600" w:hanging="360"/>
+      </w:pPr>
+      <w:rPr>
+        <w:rFonts w:ascii="Courier New" w:hAnsi="Courier New" w:cs="Courier New" w:hint="default"/>
+      </w:rPr>
+    </w:lvl>
+    <w:lvl w:ilvl="5" w:tplc="04090005" w:tentative="1">
+      <w:start w:val="1"/>
+      <w:numFmt w:val="bullet"/>
+      <w:lvlText w:val=""/>
+      <w:lvlJc w:val="left"/>
+      <w:pPr>
+        <w:ind w:left="4320" w:hanging="360"/>
+      </w:pPr>
+      <w:rPr>
+        <w:rFonts w:ascii="Wingdings" w:hAnsi="Wingdings" w:hint="default"/>
+      </w:rPr>
+    </w:lvl>
+    <w:lvl w:ilvl="6" w:tplc="04090001" w:tentative="1">
+      <w:start w:val="1"/>
+      <w:numFmt w:val="bullet"/>
+      <w:lvlText w:val=""/>
+      <w:lvlJc w:val="left"/>
+      <w:pPr>
+        <w:ind w:left="5040" w:hanging="360"/>
+      </w:pPr>
+      <w:rPr>
+        <w:rFonts w:ascii="Symbol" w:hAnsi="Symbol" w:hint="default"/>
+      </w:rPr>
+    </w:lvl>
+    <w:lvl w:ilvl="7" w:tplc="04090003" w:tentative="1">
+      <w:start w:val="1"/>
+      <w:numFmt w:val="bullet"/>
+      <w:lvlText w:val="o"/>
+      <w:lvlJc w:val="left"/>
+      <w:pPr>
+        <w:ind w:left="5760" w:hanging="360"/>
+      </w:pPr>
+      <w:rPr>
+        <w:rFonts w:ascii="Courier New" w:hAnsi="Courier New" w:cs="Courier New" w:hint="default"/>
+      </w:rPr>
+    </w:lvl>
+    <w:lvl w:ilvl="8" w:tplc="04090005" w:tentative="1">
+      <w:start w:val="1"/>
+      <w:numFmt w:val="bullet"/>
+      <w:lvlText w:val=""/>
+      <w:lvlJc w:val="left"/>
+      <w:pPr>
+        <w:ind w:left="6480" w:hanging="360"/>
+      </w:pPr>
+      <w:rPr>
+        <w:rFonts w:ascii="Wingdings" w:hAnsi="Wingdings" w:hint="default"/>
+      </w:rPr>
+    </w:lvl>
+  </w:abstractNum>
+  <w:abstractNum w:abstractNumId="9" w15:restartNumberingAfterBreak="0">
+    <w:nsid w:val="4FB6388C"/>
+    <w:multiLevelType w:val="hybridMultilevel"/>
+    <w:tmpl w:val="C2F27250"/>
+    <w:lvl w:ilvl="0" w:tplc="0409000F">
+      <w:start w:val="1"/>
+      <w:numFmt w:val="decimal"/>
+      <w:lvlText w:val="%1."/>
+      <w:lvlJc w:val="left"/>
+      <w:pPr>
+        <w:ind w:left="720" w:hanging="360"/>
+      </w:pPr>
+      <w:rPr>
+        <w:rFonts w:hint="default"/>
+      </w:rPr>
+    </w:lvl>
+    <w:lvl w:ilvl="1" w:tplc="04090019" w:tentative="1">
+      <w:start w:val="1"/>
+      <w:numFmt w:val="lowerLetter"/>
+      <w:lvlText w:val="%2."/>
+      <w:lvlJc w:val="left"/>
+      <w:pPr>
+        <w:ind w:left="1440" w:hanging="360"/>
+      </w:pPr>
+    </w:lvl>
+    <w:lvl w:ilvl="2" w:tplc="0409001B" w:tentative="1">
+      <w:start w:val="1"/>
+      <w:numFmt w:val="lowerRoman"/>
+      <w:lvlText w:val="%3."/>
+      <w:lvlJc w:val="right"/>
+      <w:pPr>
+        <w:ind w:left="2160" w:hanging="180"/>
+      </w:pPr>
+    </w:lvl>
+    <w:lvl w:ilvl="3" w:tplc="0409000F" w:tentative="1">
+      <w:start w:val="1"/>
+      <w:numFmt w:val="decimal"/>
+      <w:lvlText w:val="%4."/>
+      <w:lvlJc w:val="left"/>
+      <w:pPr>
+        <w:ind w:left="2880" w:hanging="360"/>
+      </w:pPr>
+    </w:lvl>
+    <w:lvl w:ilvl="4" w:tplc="04090019" w:tentative="1">
+      <w:start w:val="1"/>
+      <w:numFmt w:val="lowerLetter"/>
+      <w:lvlText w:val="%5."/>
+      <w:lvlJc w:val="left"/>
+      <w:pPr>
+        <w:ind w:left="3600" w:hanging="360"/>
+      </w:pPr>
+    </w:lvl>
+    <w:lvl w:ilvl="5" w:tplc="0409001B" w:tentative="1">
+      <w:start w:val="1"/>
+      <w:numFmt w:val="lowerRoman"/>
+      <w:lvlText w:val="%6."/>
+      <w:lvlJc w:val="right"/>
+      <w:pPr>
+        <w:ind w:left="4320" w:hanging="180"/>
+      </w:pPr>
+    </w:lvl>
+    <w:lvl w:ilvl="6" w:tplc="0409000F" w:tentative="1">
+      <w:start w:val="1"/>
+      <w:numFmt w:val="decimal"/>
+      <w:lvlText w:val="%7."/>
+      <w:lvlJc w:val="left"/>
+      <w:pPr>
+        <w:ind w:left="5040" w:hanging="360"/>
+      </w:pPr>
+    </w:lvl>
+    <w:lvl w:ilvl="7" w:tplc="04090019" w:tentative="1">
+      <w:start w:val="1"/>
+      <w:numFmt w:val="lowerLetter"/>
+      <w:lvlText w:val="%8."/>
+      <w:lvlJc w:val="left"/>
+      <w:pPr>
+        <w:ind w:left="5760" w:hanging="360"/>
+      </w:pPr>
+    </w:lvl>
+    <w:lvl w:ilvl="8" w:tplc="0409001B" w:tentative="1">
+      <w:start w:val="1"/>
+      <w:numFmt w:val="lowerRoman"/>
+      <w:lvlText w:val="%9."/>
+      <w:lvlJc w:val="right"/>
+      <w:pPr>
+        <w:ind w:left="6480" w:hanging="180"/>
+      </w:pPr>
+    </w:lvl>
+  </w:abstractNum>
+  <w:abstractNum w:abstractNumId="10" w15:restartNumberingAfterBreak="0">
     <w:nsid w:val="59276FEA"/>
     <w:multiLevelType w:val="hybridMultilevel"/>
     <w:tmpl w:val="0EDE9C10"/>
@@ -3385,7 +6245,96 @@
       </w:pPr>
     </w:lvl>
   </w:abstractNum>
-  <w:abstractNum w:abstractNumId="6" w15:restartNumberingAfterBreak="0">
+  <w:abstractNum w:abstractNumId="11" w15:restartNumberingAfterBreak="0">
+    <w:nsid w:val="5B464CEF"/>
+    <w:multiLevelType w:val="hybridMultilevel"/>
+    <w:tmpl w:val="78E69722"/>
+    <w:lvl w:ilvl="0" w:tplc="0409000F">
+      <w:start w:val="1"/>
+      <w:numFmt w:val="decimal"/>
+      <w:lvlText w:val="%1."/>
+      <w:lvlJc w:val="left"/>
+      <w:pPr>
+        <w:ind w:left="720" w:hanging="360"/>
+      </w:pPr>
+      <w:rPr>
+        <w:rFonts w:hint="default"/>
+      </w:rPr>
+    </w:lvl>
+    <w:lvl w:ilvl="1" w:tplc="04090019" w:tentative="1">
+      <w:start w:val="1"/>
+      <w:numFmt w:val="lowerLetter"/>
+      <w:lvlText w:val="%2."/>
+      <w:lvlJc w:val="left"/>
+      <w:pPr>
+        <w:ind w:left="1440" w:hanging="360"/>
+      </w:pPr>
+    </w:lvl>
+    <w:lvl w:ilvl="2" w:tplc="0409001B" w:tentative="1">
+      <w:start w:val="1"/>
+      <w:numFmt w:val="lowerRoman"/>
+      <w:lvlText w:val="%3."/>
+      <w:lvlJc w:val="right"/>
+      <w:pPr>
+        <w:ind w:left="2160" w:hanging="180"/>
+      </w:pPr>
+    </w:lvl>
+    <w:lvl w:ilvl="3" w:tplc="0409000F" w:tentative="1">
+      <w:start w:val="1"/>
+      <w:numFmt w:val="decimal"/>
+      <w:lvlText w:val="%4."/>
+      <w:lvlJc w:val="left"/>
+      <w:pPr>
+        <w:ind w:left="2880" w:hanging="360"/>
+      </w:pPr>
+    </w:lvl>
+    <w:lvl w:ilvl="4" w:tplc="04090019" w:tentative="1">
+      <w:start w:val="1"/>
+      <w:numFmt w:val="lowerLetter"/>
+      <w:lvlText w:val="%5."/>
+      <w:lvlJc w:val="left"/>
+      <w:pPr>
+        <w:ind w:left="3600" w:hanging="360"/>
+      </w:pPr>
+    </w:lvl>
+    <w:lvl w:ilvl="5" w:tplc="0409001B" w:tentative="1">
+      <w:start w:val="1"/>
+      <w:numFmt w:val="lowerRoman"/>
+      <w:lvlText w:val="%6."/>
+      <w:lvlJc w:val="right"/>
+      <w:pPr>
+        <w:ind w:left="4320" w:hanging="180"/>
+      </w:pPr>
+    </w:lvl>
+    <w:lvl w:ilvl="6" w:tplc="0409000F" w:tentative="1">
+      <w:start w:val="1"/>
+      <w:numFmt w:val="decimal"/>
+      <w:lvlText w:val="%7."/>
+      <w:lvlJc w:val="left"/>
+      <w:pPr>
+        <w:ind w:left="5040" w:hanging="360"/>
+      </w:pPr>
+    </w:lvl>
+    <w:lvl w:ilvl="7" w:tplc="04090019" w:tentative="1">
+      <w:start w:val="1"/>
+      <w:numFmt w:val="lowerLetter"/>
+      <w:lvlText w:val="%8."/>
+      <w:lvlJc w:val="left"/>
+      <w:pPr>
+        <w:ind w:left="5760" w:hanging="360"/>
+      </w:pPr>
+    </w:lvl>
+    <w:lvl w:ilvl="8" w:tplc="0409001B" w:tentative="1">
+      <w:start w:val="1"/>
+      <w:numFmt w:val="lowerRoman"/>
+      <w:lvlText w:val="%9."/>
+      <w:lvlJc w:val="right"/>
+      <w:pPr>
+        <w:ind w:left="6480" w:hanging="180"/>
+      </w:pPr>
+    </w:lvl>
+  </w:abstractNum>
+  <w:abstractNum w:abstractNumId="12" w15:restartNumberingAfterBreak="0">
     <w:nsid w:val="662C6F91"/>
     <w:multiLevelType w:val="hybridMultilevel"/>
     <w:tmpl w:val="2966AE3A"/>
@@ -3498,7 +6447,7 @@
       </w:rPr>
     </w:lvl>
   </w:abstractNum>
-  <w:abstractNum w:abstractNumId="7" w15:restartNumberingAfterBreak="0">
+  <w:abstractNum w:abstractNumId="13" w15:restartNumberingAfterBreak="0">
     <w:nsid w:val="67963748"/>
     <w:multiLevelType w:val="hybridMultilevel"/>
     <w:tmpl w:val="DE481284"/>
@@ -3608,7 +6557,298 @@
       </w:rPr>
     </w:lvl>
   </w:abstractNum>
-  <w:abstractNum w:abstractNumId="8" w15:restartNumberingAfterBreak="0">
+  <w:abstractNum w:abstractNumId="14" w15:restartNumberingAfterBreak="0">
+    <w:nsid w:val="68362BA7"/>
+    <w:multiLevelType w:val="hybridMultilevel"/>
+    <w:tmpl w:val="90385C2C"/>
+    <w:lvl w:ilvl="0" w:tplc="0409000F">
+      <w:start w:val="1"/>
+      <w:numFmt w:val="decimal"/>
+      <w:lvlText w:val="%1."/>
+      <w:lvlJc w:val="left"/>
+      <w:pPr>
+        <w:ind w:left="720" w:hanging="360"/>
+      </w:pPr>
+      <w:rPr>
+        <w:rFonts w:hint="default"/>
+      </w:rPr>
+    </w:lvl>
+    <w:lvl w:ilvl="1" w:tplc="04090019" w:tentative="1">
+      <w:start w:val="1"/>
+      <w:numFmt w:val="lowerLetter"/>
+      <w:lvlText w:val="%2."/>
+      <w:lvlJc w:val="left"/>
+      <w:pPr>
+        <w:ind w:left="1440" w:hanging="360"/>
+      </w:pPr>
+    </w:lvl>
+    <w:lvl w:ilvl="2" w:tplc="0409001B" w:tentative="1">
+      <w:start w:val="1"/>
+      <w:numFmt w:val="lowerRoman"/>
+      <w:lvlText w:val="%3."/>
+      <w:lvlJc w:val="right"/>
+      <w:pPr>
+        <w:ind w:left="2160" w:hanging="180"/>
+      </w:pPr>
+    </w:lvl>
+    <w:lvl w:ilvl="3" w:tplc="0409000F" w:tentative="1">
+      <w:start w:val="1"/>
+      <w:numFmt w:val="decimal"/>
+      <w:lvlText w:val="%4."/>
+      <w:lvlJc w:val="left"/>
+      <w:pPr>
+        <w:ind w:left="2880" w:hanging="360"/>
+      </w:pPr>
+    </w:lvl>
+    <w:lvl w:ilvl="4" w:tplc="04090019" w:tentative="1">
+      <w:start w:val="1"/>
+      <w:numFmt w:val="lowerLetter"/>
+      <w:lvlText w:val="%5."/>
+      <w:lvlJc w:val="left"/>
+      <w:pPr>
+        <w:ind w:left="3600" w:hanging="360"/>
+      </w:pPr>
+    </w:lvl>
+    <w:lvl w:ilvl="5" w:tplc="0409001B" w:tentative="1">
+      <w:start w:val="1"/>
+      <w:numFmt w:val="lowerRoman"/>
+      <w:lvlText w:val="%6."/>
+      <w:lvlJc w:val="right"/>
+      <w:pPr>
+        <w:ind w:left="4320" w:hanging="180"/>
+      </w:pPr>
+    </w:lvl>
+    <w:lvl w:ilvl="6" w:tplc="0409000F" w:tentative="1">
+      <w:start w:val="1"/>
+      <w:numFmt w:val="decimal"/>
+      <w:lvlText w:val="%7."/>
+      <w:lvlJc w:val="left"/>
+      <w:pPr>
+        <w:ind w:left="5040" w:hanging="360"/>
+      </w:pPr>
+    </w:lvl>
+    <w:lvl w:ilvl="7" w:tplc="04090019" w:tentative="1">
+      <w:start w:val="1"/>
+      <w:numFmt w:val="lowerLetter"/>
+      <w:lvlText w:val="%8."/>
+      <w:lvlJc w:val="left"/>
+      <w:pPr>
+        <w:ind w:left="5760" w:hanging="360"/>
+      </w:pPr>
+    </w:lvl>
+    <w:lvl w:ilvl="8" w:tplc="0409001B" w:tentative="1">
+      <w:start w:val="1"/>
+      <w:numFmt w:val="lowerRoman"/>
+      <w:lvlText w:val="%9."/>
+      <w:lvlJc w:val="right"/>
+      <w:pPr>
+        <w:ind w:left="6480" w:hanging="180"/>
+      </w:pPr>
+    </w:lvl>
+  </w:abstractNum>
+  <w:abstractNum w:abstractNumId="15" w15:restartNumberingAfterBreak="0">
+    <w:nsid w:val="696D57EB"/>
+    <w:multiLevelType w:val="hybridMultilevel"/>
+    <w:tmpl w:val="9906F122"/>
+    <w:lvl w:ilvl="0" w:tplc="0409000F">
+      <w:start w:val="1"/>
+      <w:numFmt w:val="decimal"/>
+      <w:lvlText w:val="%1."/>
+      <w:lvlJc w:val="left"/>
+      <w:pPr>
+        <w:ind w:left="720" w:hanging="360"/>
+      </w:pPr>
+      <w:rPr>
+        <w:rFonts w:hint="default"/>
+      </w:rPr>
+    </w:lvl>
+    <w:lvl w:ilvl="1" w:tplc="04090019" w:tentative="1">
+      <w:start w:val="1"/>
+      <w:numFmt w:val="lowerLetter"/>
+      <w:lvlText w:val="%2."/>
+      <w:lvlJc w:val="left"/>
+      <w:pPr>
+        <w:ind w:left="1440" w:hanging="360"/>
+      </w:pPr>
+    </w:lvl>
+    <w:lvl w:ilvl="2" w:tplc="0409001B" w:tentative="1">
+      <w:start w:val="1"/>
+      <w:numFmt w:val="lowerRoman"/>
+      <w:lvlText w:val="%3."/>
+      <w:lvlJc w:val="right"/>
+      <w:pPr>
+        <w:ind w:left="2160" w:hanging="180"/>
+      </w:pPr>
+    </w:lvl>
+    <w:lvl w:ilvl="3" w:tplc="0409000F" w:tentative="1">
+      <w:start w:val="1"/>
+      <w:numFmt w:val="decimal"/>
+      <w:lvlText w:val="%4."/>
+      <w:lvlJc w:val="left"/>
+      <w:pPr>
+        <w:ind w:left="2880" w:hanging="360"/>
+      </w:pPr>
+    </w:lvl>
+    <w:lvl w:ilvl="4" w:tplc="04090019" w:tentative="1">
+      <w:start w:val="1"/>
+      <w:numFmt w:val="lowerLetter"/>
+      <w:lvlText w:val="%5."/>
+      <w:lvlJc w:val="left"/>
+      <w:pPr>
+        <w:ind w:left="3600" w:hanging="360"/>
+      </w:pPr>
+    </w:lvl>
+    <w:lvl w:ilvl="5" w:tplc="0409001B" w:tentative="1">
+      <w:start w:val="1"/>
+      <w:numFmt w:val="lowerRoman"/>
+      <w:lvlText w:val="%6."/>
+      <w:lvlJc w:val="right"/>
+      <w:pPr>
+        <w:ind w:left="4320" w:hanging="180"/>
+      </w:pPr>
+    </w:lvl>
+    <w:lvl w:ilvl="6" w:tplc="0409000F" w:tentative="1">
+      <w:start w:val="1"/>
+      <w:numFmt w:val="decimal"/>
+      <w:lvlText w:val="%7."/>
+      <w:lvlJc w:val="left"/>
+      <w:pPr>
+        <w:ind w:left="5040" w:hanging="360"/>
+      </w:pPr>
+    </w:lvl>
+    <w:lvl w:ilvl="7" w:tplc="04090019" w:tentative="1">
+      <w:start w:val="1"/>
+      <w:numFmt w:val="lowerLetter"/>
+      <w:lvlText w:val="%8."/>
+      <w:lvlJc w:val="left"/>
+      <w:pPr>
+        <w:ind w:left="5760" w:hanging="360"/>
+      </w:pPr>
+    </w:lvl>
+    <w:lvl w:ilvl="8" w:tplc="0409001B" w:tentative="1">
+      <w:start w:val="1"/>
+      <w:numFmt w:val="lowerRoman"/>
+      <w:lvlText w:val="%9."/>
+      <w:lvlJc w:val="right"/>
+      <w:pPr>
+        <w:ind w:left="6480" w:hanging="180"/>
+      </w:pPr>
+    </w:lvl>
+  </w:abstractNum>
+  <w:abstractNum w:abstractNumId="16" w15:restartNumberingAfterBreak="0">
+    <w:nsid w:val="6CA94EC1"/>
+    <w:multiLevelType w:val="hybridMultilevel"/>
+    <w:tmpl w:val="17322428"/>
+    <w:lvl w:ilvl="0" w:tplc="04090005">
+      <w:start w:val="1"/>
+      <w:numFmt w:val="bullet"/>
+      <w:lvlText w:val=""/>
+      <w:lvlJc w:val="left"/>
+      <w:pPr>
+        <w:ind w:left="720" w:hanging="360"/>
+      </w:pPr>
+      <w:rPr>
+        <w:rFonts w:ascii="Wingdings" w:hAnsi="Wingdings" w:hint="default"/>
+      </w:rPr>
+    </w:lvl>
+    <w:lvl w:ilvl="1" w:tplc="04090003" w:tentative="1">
+      <w:start w:val="1"/>
+      <w:numFmt w:val="bullet"/>
+      <w:lvlText w:val="o"/>
+      <w:lvlJc w:val="left"/>
+      <w:pPr>
+        <w:ind w:left="1440" w:hanging="360"/>
+      </w:pPr>
+      <w:rPr>
+        <w:rFonts w:ascii="Courier New" w:hAnsi="Courier New" w:cs="Courier New" w:hint="default"/>
+      </w:rPr>
+    </w:lvl>
+    <w:lvl w:ilvl="2" w:tplc="04090005" w:tentative="1">
+      <w:start w:val="1"/>
+      <w:numFmt w:val="bullet"/>
+      <w:lvlText w:val=""/>
+      <w:lvlJc w:val="left"/>
+      <w:pPr>
+        <w:ind w:left="2160" w:hanging="360"/>
+      </w:pPr>
+      <w:rPr>
+        <w:rFonts w:ascii="Wingdings" w:hAnsi="Wingdings" w:hint="default"/>
+      </w:rPr>
+    </w:lvl>
+    <w:lvl w:ilvl="3" w:tplc="04090001" w:tentative="1">
+      <w:start w:val="1"/>
+      <w:numFmt w:val="bullet"/>
+      <w:lvlText w:val=""/>
+      <w:lvlJc w:val="left"/>
+      <w:pPr>
+        <w:ind w:left="2880" w:hanging="360"/>
+      </w:pPr>
+      <w:rPr>
+        <w:rFonts w:ascii="Symbol" w:hAnsi="Symbol" w:hint="default"/>
+      </w:rPr>
+    </w:lvl>
+    <w:lvl w:ilvl="4" w:tplc="04090003" w:tentative="1">
+      <w:start w:val="1"/>
+      <w:numFmt w:val="bullet"/>
+      <w:lvlText w:val="o"/>
+      <w:lvlJc w:val="left"/>
+      <w:pPr>
+        <w:ind w:left="3600" w:hanging="360"/>
+      </w:pPr>
+      <w:rPr>
+        <w:rFonts w:ascii="Courier New" w:hAnsi="Courier New" w:cs="Courier New" w:hint="default"/>
+      </w:rPr>
+    </w:lvl>
+    <w:lvl w:ilvl="5" w:tplc="04090005" w:tentative="1">
+      <w:start w:val="1"/>
+      <w:numFmt w:val="bullet"/>
+      <w:lvlText w:val=""/>
+      <w:lvlJc w:val="left"/>
+      <w:pPr>
+        <w:ind w:left="4320" w:hanging="360"/>
+      </w:pPr>
+      <w:rPr>
+        <w:rFonts w:ascii="Wingdings" w:hAnsi="Wingdings" w:hint="default"/>
+      </w:rPr>
+    </w:lvl>
+    <w:lvl w:ilvl="6" w:tplc="04090001" w:tentative="1">
+      <w:start w:val="1"/>
+      <w:numFmt w:val="bullet"/>
+      <w:lvlText w:val=""/>
+      <w:lvlJc w:val="left"/>
+      <w:pPr>
+        <w:ind w:left="5040" w:hanging="360"/>
+      </w:pPr>
+      <w:rPr>
+        <w:rFonts w:ascii="Symbol" w:hAnsi="Symbol" w:hint="default"/>
+      </w:rPr>
+    </w:lvl>
+    <w:lvl w:ilvl="7" w:tplc="04090003" w:tentative="1">
+      <w:start w:val="1"/>
+      <w:numFmt w:val="bullet"/>
+      <w:lvlText w:val="o"/>
+      <w:lvlJc w:val="left"/>
+      <w:pPr>
+        <w:ind w:left="5760" w:hanging="360"/>
+      </w:pPr>
+      <w:rPr>
+        <w:rFonts w:ascii="Courier New" w:hAnsi="Courier New" w:cs="Courier New" w:hint="default"/>
+      </w:rPr>
+    </w:lvl>
+    <w:lvl w:ilvl="8" w:tplc="04090005" w:tentative="1">
+      <w:start w:val="1"/>
+      <w:numFmt w:val="bullet"/>
+      <w:lvlText w:val=""/>
+      <w:lvlJc w:val="left"/>
+      <w:pPr>
+        <w:ind w:left="6480" w:hanging="360"/>
+      </w:pPr>
+      <w:rPr>
+        <w:rFonts w:ascii="Wingdings" w:hAnsi="Wingdings" w:hint="default"/>
+      </w:rPr>
+    </w:lvl>
+  </w:abstractNum>
+  <w:abstractNum w:abstractNumId="17" w15:restartNumberingAfterBreak="0">
     <w:nsid w:val="76B13C96"/>
     <w:multiLevelType w:val="hybridMultilevel"/>
     <w:tmpl w:val="486CE780"/>
@@ -3697,23 +6937,112 @@
       </w:pPr>
     </w:lvl>
   </w:abstractNum>
+  <w:abstractNum w:abstractNumId="18" w15:restartNumberingAfterBreak="0">
+    <w:nsid w:val="7D89329F"/>
+    <w:multiLevelType w:val="hybridMultilevel"/>
+    <w:tmpl w:val="53D224F6"/>
+    <w:lvl w:ilvl="0" w:tplc="0409000F">
+      <w:start w:val="1"/>
+      <w:numFmt w:val="decimal"/>
+      <w:lvlText w:val="%1."/>
+      <w:lvlJc w:val="left"/>
+      <w:pPr>
+        <w:ind w:left="720" w:hanging="360"/>
+      </w:pPr>
+      <w:rPr>
+        <w:rFonts w:hint="default"/>
+      </w:rPr>
+    </w:lvl>
+    <w:lvl w:ilvl="1" w:tplc="04090019" w:tentative="1">
+      <w:start w:val="1"/>
+      <w:numFmt w:val="lowerLetter"/>
+      <w:lvlText w:val="%2."/>
+      <w:lvlJc w:val="left"/>
+      <w:pPr>
+        <w:ind w:left="1440" w:hanging="360"/>
+      </w:pPr>
+    </w:lvl>
+    <w:lvl w:ilvl="2" w:tplc="0409001B" w:tentative="1">
+      <w:start w:val="1"/>
+      <w:numFmt w:val="lowerRoman"/>
+      <w:lvlText w:val="%3."/>
+      <w:lvlJc w:val="right"/>
+      <w:pPr>
+        <w:ind w:left="2160" w:hanging="180"/>
+      </w:pPr>
+    </w:lvl>
+    <w:lvl w:ilvl="3" w:tplc="0409000F" w:tentative="1">
+      <w:start w:val="1"/>
+      <w:numFmt w:val="decimal"/>
+      <w:lvlText w:val="%4."/>
+      <w:lvlJc w:val="left"/>
+      <w:pPr>
+        <w:ind w:left="2880" w:hanging="360"/>
+      </w:pPr>
+    </w:lvl>
+    <w:lvl w:ilvl="4" w:tplc="04090019" w:tentative="1">
+      <w:start w:val="1"/>
+      <w:numFmt w:val="lowerLetter"/>
+      <w:lvlText w:val="%5."/>
+      <w:lvlJc w:val="left"/>
+      <w:pPr>
+        <w:ind w:left="3600" w:hanging="360"/>
+      </w:pPr>
+    </w:lvl>
+    <w:lvl w:ilvl="5" w:tplc="0409001B" w:tentative="1">
+      <w:start w:val="1"/>
+      <w:numFmt w:val="lowerRoman"/>
+      <w:lvlText w:val="%6."/>
+      <w:lvlJc w:val="right"/>
+      <w:pPr>
+        <w:ind w:left="4320" w:hanging="180"/>
+      </w:pPr>
+    </w:lvl>
+    <w:lvl w:ilvl="6" w:tplc="0409000F" w:tentative="1">
+      <w:start w:val="1"/>
+      <w:numFmt w:val="decimal"/>
+      <w:lvlText w:val="%7."/>
+      <w:lvlJc w:val="left"/>
+      <w:pPr>
+        <w:ind w:left="5040" w:hanging="360"/>
+      </w:pPr>
+    </w:lvl>
+    <w:lvl w:ilvl="7" w:tplc="04090019" w:tentative="1">
+      <w:start w:val="1"/>
+      <w:numFmt w:val="lowerLetter"/>
+      <w:lvlText w:val="%8."/>
+      <w:lvlJc w:val="left"/>
+      <w:pPr>
+        <w:ind w:left="5760" w:hanging="360"/>
+      </w:pPr>
+    </w:lvl>
+    <w:lvl w:ilvl="8" w:tplc="0409001B" w:tentative="1">
+      <w:start w:val="1"/>
+      <w:numFmt w:val="lowerRoman"/>
+      <w:lvlText w:val="%9."/>
+      <w:lvlJc w:val="right"/>
+      <w:pPr>
+        <w:ind w:left="6480" w:hanging="180"/>
+      </w:pPr>
+    </w:lvl>
+  </w:abstractNum>
   <w:num w:numId="1" w16cid:durableId="2138326669">
-    <w:abstractNumId w:val="3"/>
+    <w:abstractNumId w:val="6"/>
   </w:num>
   <w:num w:numId="2" w16cid:durableId="1115101683">
     <w:abstractNumId w:val="2"/>
   </w:num>
   <w:num w:numId="3" w16cid:durableId="1561987166">
-    <w:abstractNumId w:val="6"/>
+    <w:abstractNumId w:val="12"/>
   </w:num>
   <w:num w:numId="4" w16cid:durableId="956525748">
-    <w:abstractNumId w:val="4"/>
+    <w:abstractNumId w:val="7"/>
   </w:num>
   <w:num w:numId="5" w16cid:durableId="270363134">
-    <w:abstractNumId w:val="5"/>
+    <w:abstractNumId w:val="10"/>
   </w:num>
   <w:num w:numId="6" w16cid:durableId="1685010889">
-    <w:abstractNumId w:val="8"/>
+    <w:abstractNumId w:val="17"/>
   </w:num>
   <w:num w:numId="7" w16cid:durableId="1568953421">
     <w:abstractNumId w:val="1"/>
@@ -3722,7 +7051,37 @@
     <w:abstractNumId w:val="0"/>
   </w:num>
   <w:num w:numId="9" w16cid:durableId="342249282">
-    <w:abstractNumId w:val="7"/>
+    <w:abstractNumId w:val="13"/>
+  </w:num>
+  <w:num w:numId="10" w16cid:durableId="258485555">
+    <w:abstractNumId w:val="11"/>
+  </w:num>
+  <w:num w:numId="11" w16cid:durableId="2003652707">
+    <w:abstractNumId w:val="18"/>
+  </w:num>
+  <w:num w:numId="12" w16cid:durableId="1049768085">
+    <w:abstractNumId w:val="5"/>
+  </w:num>
+  <w:num w:numId="13" w16cid:durableId="123741034">
+    <w:abstractNumId w:val="4"/>
+  </w:num>
+  <w:num w:numId="14" w16cid:durableId="1561287274">
+    <w:abstractNumId w:val="16"/>
+  </w:num>
+  <w:num w:numId="15" w16cid:durableId="857156335">
+    <w:abstractNumId w:val="8"/>
+  </w:num>
+  <w:num w:numId="16" w16cid:durableId="236745216">
+    <w:abstractNumId w:val="15"/>
+  </w:num>
+  <w:num w:numId="17" w16cid:durableId="258409150">
+    <w:abstractNumId w:val="9"/>
+  </w:num>
+  <w:num w:numId="18" w16cid:durableId="1197503324">
+    <w:abstractNumId w:val="3"/>
+  </w:num>
+  <w:num w:numId="19" w16cid:durableId="740175389">
+    <w:abstractNumId w:val="14"/>
   </w:num>
 </w:numbering>
 </file>
@@ -4167,6 +7526,29 @@
       <w:contextualSpacing/>
     </w:pPr>
   </w:style>
+  <w:style w:type="character" w:styleId="Hyperlink">
+    <w:name w:val="Hyperlink"/>
+    <w:basedOn w:val="DefaultParagraphFont"/>
+    <w:uiPriority w:val="99"/>
+    <w:unhideWhenUsed/>
+    <w:rsid w:val="00D35144"/>
+    <w:rPr>
+      <w:color w:val="0563C1" w:themeColor="hyperlink"/>
+      <w:u w:val="single"/>
+    </w:rPr>
+  </w:style>
+  <w:style w:type="character" w:styleId="UnresolvedMention">
+    <w:name w:val="Unresolved Mention"/>
+    <w:basedOn w:val="DefaultParagraphFont"/>
+    <w:uiPriority w:val="99"/>
+    <w:semiHidden/>
+    <w:unhideWhenUsed/>
+    <w:rsid w:val="00D35144"/>
+    <w:rPr>
+      <w:color w:val="605E5C"/>
+      <w:shd w:val="clear" w:color="auto" w:fill="E1DFDD"/>
+    </w:rPr>
+  </w:style>
 </w:styles>
 </file>
 

</xml_diff>